<commit_message>
tried bfish but did not work out well
</commit_message>
<xml_diff>
--- a/laseri_trajectories.docx
+++ b/laseri_trajectories.docx
@@ -29,7 +29,7 @@
         <w:pStyle w:val="Date"/>
       </w:pPr>
       <w:r>
-        <w:t xml:space="preserve">2020-10-02</w:t>
+        <w:t xml:space="preserve">2020-10-06</w:t>
       </w:r>
     </w:p>
     <w:p>
@@ -2947,6 +2947,18 @@
         <w:rPr>
           <w:rStyle w:val="NormalTok"/>
         </w:rPr>
+        <w:t xml:space="preserve">,</w:t>
+      </w:r>
+      <w:r>
+        <w:rPr>
+          <w:rStyle w:val="DecValTok"/>
+        </w:rPr>
+        <w:t xml:space="preserve">16</w:t>
+      </w:r>
+      <w:r>
+        <w:rPr>
+          <w:rStyle w:val="NormalTok"/>
+        </w:rPr>
         <w:t xml:space="preserve">)])</w:t>
       </w:r>
       <w:r>
@@ -3452,6 +3464,57 @@
           <w:rStyle w:val="NormalTok"/>
         </w:rPr>
         <w:t xml:space="preserve">)]</w:t>
+      </w:r>
+      <w:r>
+        <w:br/>
+      </w:r>
+      <w:r>
+        <w:rPr>
+          <w:rStyle w:val="NormalTok"/>
+        </w:rPr>
+        <w:t xml:space="preserve">fish &lt;-</w:t>
+      </w:r>
+      <w:r>
+        <w:rPr>
+          <w:rStyle w:val="StringTok"/>
+        </w:rPr>
+        <w:t xml:space="preserve"> </w:t>
+      </w:r>
+      <w:r>
+        <w:rPr>
+          <w:rStyle w:val="NormalTok"/>
+        </w:rPr>
+        <w:t xml:space="preserve">dfs</w:t>
+      </w:r>
+      <w:r>
+        <w:rPr>
+          <w:rStyle w:val="OperatorTok"/>
+        </w:rPr>
+        <w:t xml:space="preserve">$</w:t>
+      </w:r>
+      <w:r>
+        <w:rPr>
+          <w:rStyle w:val="NormalTok"/>
+        </w:rPr>
+        <w:t xml:space="preserve">FISHTOT_FFQ07[</w:t>
+      </w:r>
+      <w:r>
+        <w:rPr>
+          <w:rStyle w:val="DecValTok"/>
+        </w:rPr>
+        <w:t xml:space="preserve">1</w:t>
+      </w:r>
+      <w:r>
+        <w:rPr>
+          <w:rStyle w:val="OperatorTok"/>
+        </w:rPr>
+        <w:t xml:space="preserve">:</w:t>
+      </w:r>
+      <w:r>
+        <w:rPr>
+          <w:rStyle w:val="NormalTok"/>
+        </w:rPr>
+        <w:t xml:space="preserve">I]</w:t>
       </w:r>
       <w:r>
         <w:br/>
@@ -7431,6 +7494,33 @@
       </w:pPr>
       <w:r>
         <w:rPr>
+          <w:rStyle w:val="CommentTok"/>
+        </w:rPr>
+        <w:t xml:space="preserve"># Remove the least important variables from the model</w:t>
+      </w:r>
+      <w:r>
+        <w:br/>
+      </w:r>
+      <w:r>
+        <w:rPr>
+          <w:rStyle w:val="CommentTok"/>
+        </w:rPr>
+        <w:t xml:space="preserve">#reg &lt;- lm(PCB15380_norm ~ SYNTVUOSI + BMI80 + bodyfat80 + KALAV80 + lihatv80, data=df)</w:t>
+      </w:r>
+      <w:r>
+        <w:br/>
+      </w:r>
+      <w:r>
+        <w:rPr>
+          <w:rStyle w:val="CommentTok"/>
+        </w:rPr>
+        <w:t xml:space="preserve">#reg &lt;- lm(PCB15380_norm ~ SYNTVUOSI + BMI80 + bodyfat80 + KALAV80, data=df)</w:t>
+      </w:r>
+      <w:r>
+        <w:br/>
+      </w:r>
+      <w:r>
+        <w:rPr>
           <w:rStyle w:val="NormalTok"/>
         </w:rPr>
         <w:t xml:space="preserve">reg &lt;-</w:t>
@@ -7524,51 +7614,15 @@
       </w:r>
       <w:r>
         <w:rPr>
-          <w:rStyle w:val="NormalTok"/>
-        </w:rPr>
-        <w:t xml:space="preserve">reg &lt;-</w:t>
-      </w:r>
-      <w:r>
-        <w:rPr>
-          <w:rStyle w:val="StringTok"/>
-        </w:rPr>
-        <w:t xml:space="preserve"> </w:t>
-      </w:r>
-      <w:r>
-        <w:rPr>
-          <w:rStyle w:val="KeywordTok"/>
-        </w:rPr>
-        <w:t xml:space="preserve">step</w:t>
-      </w:r>
-      <w:r>
-        <w:rPr>
-          <w:rStyle w:val="NormalTok"/>
-        </w:rPr>
-        <w:t xml:space="preserve">(reg, </w:t>
-      </w:r>
-      <w:r>
-        <w:rPr>
-          <w:rStyle w:val="DataTypeTok"/>
-        </w:rPr>
-        <w:t xml:space="preserve">direction =</w:t>
-      </w:r>
-      <w:r>
-        <w:rPr>
-          <w:rStyle w:val="NormalTok"/>
-        </w:rPr>
-        <w:t xml:space="preserve"> </w:t>
-      </w:r>
-      <w:r>
-        <w:rPr>
-          <w:rStyle w:val="StringTok"/>
-        </w:rPr>
-        <w:t xml:space="preserve">"both"</w:t>
-      </w:r>
-      <w:r>
-        <w:rPr>
-          <w:rStyle w:val="NormalTok"/>
-        </w:rPr>
-        <w:t xml:space="preserve">)</w:t>
+          <w:rStyle w:val="KeywordTok"/>
+        </w:rPr>
+        <w:t xml:space="preserve">summary</w:t>
+      </w:r>
+      <w:r>
+        <w:rPr>
+          <w:rStyle w:val="NormalTok"/>
+        </w:rPr>
+        <w:t xml:space="preserve">(reg)</w:t>
       </w:r>
     </w:p>
     <w:p>
@@ -7579,7 +7633,7 @@
         <w:rPr>
           <w:rStyle w:val="VerbatimChar"/>
         </w:rPr>
-        <w:t xml:space="preserve">## Start:  AIC=4971.45</w:t>
+        <w:t xml:space="preserve">## </w:t>
       </w:r>
       <w:r>
         <w:br/>
@@ -7588,7 +7642,7 @@
         <w:rPr>
           <w:rStyle w:val="VerbatimChar"/>
         </w:rPr>
-        <w:t xml:space="preserve">## PCB15380_norm ~ SYNTVUOSI + BMI80 + bodyfat80</w:t>
+        <w:t xml:space="preserve">## Call:</w:t>
       </w:r>
       <w:r>
         <w:br/>
@@ -7597,6 +7651,15 @@
         <w:rPr>
           <w:rStyle w:val="VerbatimChar"/>
         </w:rPr>
+        <w:t xml:space="preserve">## lm(formula = PCB15380_norm ~ SYNTVUOSI + BMI80 + bodyfat80, data = df)</w:t>
+      </w:r>
+      <w:r>
+        <w:br/>
+      </w:r>
+      <w:r>
+        <w:rPr>
+          <w:rStyle w:val="VerbatimChar"/>
+        </w:rPr>
         <w:t xml:space="preserve">## </w:t>
       </w:r>
       <w:r>
@@ -7606,7 +7669,7 @@
         <w:rPr>
           <w:rStyle w:val="VerbatimChar"/>
         </w:rPr>
-        <w:t xml:space="preserve">##             Df Sum of Sq     RSS    AIC</w:t>
+        <w:t xml:space="preserve">## Residuals:</w:t>
       </w:r>
       <w:r>
         <w:br/>
@@ -7615,7 +7678,7 @@
         <w:rPr>
           <w:rStyle w:val="VerbatimChar"/>
         </w:rPr>
-        <w:t xml:space="preserve">## &lt;none&gt;                   2623984 4971.4</w:t>
+        <w:t xml:space="preserve">##    Min     1Q Median     3Q    Max </w:t>
       </w:r>
       <w:r>
         <w:br/>
@@ -7624,7 +7687,7 @@
         <w:rPr>
           <w:rStyle w:val="VerbatimChar"/>
         </w:rPr>
-        <w:t xml:space="preserve">## - BMI80      1     13973 2637957 4972.6</w:t>
+        <w:t xml:space="preserve">## -79.72 -32.89 -14.55  12.24 593.65 </w:t>
       </w:r>
       <w:r>
         <w:br/>
@@ -7633,7 +7696,7 @@
         <w:rPr>
           <w:rStyle w:val="VerbatimChar"/>
         </w:rPr>
-        <w:t xml:space="preserve">## - SYNTVUOSI  1    108530 2732514 4993.4</w:t>
+        <w:t xml:space="preserve">## </w:t>
       </w:r>
       <w:r>
         <w:br/>
@@ -7642,7 +7705,115 @@
         <w:rPr>
           <w:rStyle w:val="VerbatimChar"/>
         </w:rPr>
-        <w:t xml:space="preserve">## - bodyfat80  1    139115 2763099 5000.0</w:t>
+        <w:t xml:space="preserve">## Coefficients:</w:t>
+      </w:r>
+      <w:r>
+        <w:br/>
+      </w:r>
+      <w:r>
+        <w:rPr>
+          <w:rStyle w:val="VerbatimChar"/>
+        </w:rPr>
+        <w:t xml:space="preserve">##              Estimate Std. Error t value Pr(&gt;|t|)    </w:t>
+      </w:r>
+      <w:r>
+        <w:br/>
+      </w:r>
+      <w:r>
+        <w:rPr>
+          <w:rStyle w:val="VerbatimChar"/>
+        </w:rPr>
+        <w:t xml:space="preserve">## (Intercept) 7552.2648  1534.7089   4.921 1.12e-06 ***</w:t>
+      </w:r>
+      <w:r>
+        <w:br/>
+      </w:r>
+      <w:r>
+        <w:rPr>
+          <w:rStyle w:val="VerbatimChar"/>
+        </w:rPr>
+        <w:t xml:space="preserve">## SYNTVUOSI     -3.7926     0.7697  -4.927 1.09e-06 ***</w:t>
+      </w:r>
+      <w:r>
+        <w:br/>
+      </w:r>
+      <w:r>
+        <w:rPr>
+          <w:rStyle w:val="VerbatimChar"/>
+        </w:rPr>
+        <w:t xml:space="preserve">## BMI80          3.1155     1.7621   1.768   0.0776 .  </w:t>
+      </w:r>
+      <w:r>
+        <w:br/>
+      </w:r>
+      <w:r>
+        <w:rPr>
+          <w:rStyle w:val="VerbatimChar"/>
+        </w:rPr>
+        <w:t xml:space="preserve">## bodyfat80     -8.4619     1.5169  -5.579 3.70e-08 ***</w:t>
+      </w:r>
+      <w:r>
+        <w:br/>
+      </w:r>
+      <w:r>
+        <w:rPr>
+          <w:rStyle w:val="VerbatimChar"/>
+        </w:rPr>
+        <w:t xml:space="preserve">## ---</w:t>
+      </w:r>
+      <w:r>
+        <w:br/>
+      </w:r>
+      <w:r>
+        <w:rPr>
+          <w:rStyle w:val="VerbatimChar"/>
+        </w:rPr>
+        <w:t xml:space="preserve">## Signif. codes:  0 '***' 0.001 '**' 0.01 '*' 0.05 '.' 0.1 ' ' 1</w:t>
+      </w:r>
+      <w:r>
+        <w:br/>
+      </w:r>
+      <w:r>
+        <w:rPr>
+          <w:rStyle w:val="VerbatimChar"/>
+        </w:rPr>
+        <w:t xml:space="preserve">## </w:t>
+      </w:r>
+      <w:r>
+        <w:br/>
+      </w:r>
+      <w:r>
+        <w:rPr>
+          <w:rStyle w:val="VerbatimChar"/>
+        </w:rPr>
+        <w:t xml:space="preserve">## Residual standard error: 66.86 on 587 degrees of freedom</w:t>
+      </w:r>
+      <w:r>
+        <w:br/>
+      </w:r>
+      <w:r>
+        <w:rPr>
+          <w:rStyle w:val="VerbatimChar"/>
+        </w:rPr>
+        <w:t xml:space="preserve">##   (1 observation deleted due to missingness)</w:t>
+      </w:r>
+      <w:r>
+        <w:br/>
+      </w:r>
+      <w:r>
+        <w:rPr>
+          <w:rStyle w:val="VerbatimChar"/>
+        </w:rPr>
+        <w:t xml:space="preserve">## Multiple R-squared:  0.1261, Adjusted R-squared:  0.1217 </w:t>
+      </w:r>
+      <w:r>
+        <w:br/>
+      </w:r>
+      <w:r>
+        <w:rPr>
+          <w:rStyle w:val="VerbatimChar"/>
+        </w:rPr>
+        <w:t xml:space="preserve">## F-statistic: 28.24 on 3 and 587 DF,  p-value: &lt; 2.2e-16</w:t>
       </w:r>
     </w:p>
     <w:p>
@@ -7651,15 +7822,216 @@
       </w:pPr>
       <w:r>
         <w:rPr>
-          <w:rStyle w:val="KeywordTok"/>
-        </w:rPr>
-        <w:t xml:space="preserve">summary</w:t>
-      </w:r>
-      <w:r>
-        <w:rPr>
-          <w:rStyle w:val="NormalTok"/>
-        </w:rPr>
-        <w:t xml:space="preserve">(reg)</w:t>
+          <w:rStyle w:val="CommentTok"/>
+        </w:rPr>
+        <w:t xml:space="preserve">#reg &lt;- lm(PCB15301_norm ~ SYNTVUOSI + BMI80 + BMI01 + Paino01 + PCB15380_norm + bodyfat80 + KALAV80 + lihatv80 + FISHTOT_FFQ07, data=df) </w:t>
+      </w:r>
+      <w:r>
+        <w:br/>
+      </w:r>
+      <w:r>
+        <w:rPr>
+          <w:rStyle w:val="CommentTok"/>
+        </w:rPr>
+        <w:t xml:space="preserve">#reg &lt;- lm(PCB15301_norm ~ SYNTVUOSI + BMI80 + BMI01 + Paino01 + PCB15380_norm + bodyfat80 + KALAV80 + FISHTOT_FFQ07, data=df) </w:t>
+      </w:r>
+      <w:r>
+        <w:br/>
+      </w:r>
+      <w:r>
+        <w:rPr>
+          <w:rStyle w:val="CommentTok"/>
+        </w:rPr>
+        <w:t xml:space="preserve">#reg &lt;- lm(PCB15301_norm ~ SYNTVUOSI + BMI80 + BMI01 + Paino01 + PCB15380_norm + bodyfat80 + FISHTOT_FFQ07, data=df) </w:t>
+      </w:r>
+      <w:r>
+        <w:br/>
+      </w:r>
+      <w:r>
+        <w:rPr>
+          <w:rStyle w:val="CommentTok"/>
+        </w:rPr>
+        <w:t xml:space="preserve">#reg &lt;- lm(PCB15301_norm ~ SYNTVUOSI + BMI80 + BMI01 + Paino01 + PCB15380_norm + FISHTOT_FFQ07, data=df) </w:t>
+      </w:r>
+      <w:r>
+        <w:br/>
+      </w:r>
+      <w:r>
+        <w:rPr>
+          <w:rStyle w:val="NormalTok"/>
+        </w:rPr>
+        <w:t xml:space="preserve">reg &lt;-</w:t>
+      </w:r>
+      <w:r>
+        <w:rPr>
+          <w:rStyle w:val="StringTok"/>
+        </w:rPr>
+        <w:t xml:space="preserve"> </w:t>
+      </w:r>
+      <w:r>
+        <w:rPr>
+          <w:rStyle w:val="KeywordTok"/>
+        </w:rPr>
+        <w:t xml:space="preserve">lm</w:t>
+      </w:r>
+      <w:r>
+        <w:rPr>
+          <w:rStyle w:val="NormalTok"/>
+        </w:rPr>
+        <w:t xml:space="preserve">(PCB15301_norm </w:t>
+      </w:r>
+      <w:r>
+        <w:rPr>
+          <w:rStyle w:val="OperatorTok"/>
+        </w:rPr>
+        <w:t xml:space="preserve">~</w:t>
+      </w:r>
+      <w:r>
+        <w:rPr>
+          <w:rStyle w:val="StringTok"/>
+        </w:rPr>
+        <w:t xml:space="preserve"> </w:t>
+      </w:r>
+      <w:r>
+        <w:rPr>
+          <w:rStyle w:val="NormalTok"/>
+        </w:rPr>
+        <w:t xml:space="preserve">SYNTVUOSI </w:t>
+      </w:r>
+      <w:r>
+        <w:rPr>
+          <w:rStyle w:val="OperatorTok"/>
+        </w:rPr>
+        <w:t xml:space="preserve">+</w:t>
+      </w:r>
+      <w:r>
+        <w:rPr>
+          <w:rStyle w:val="StringTok"/>
+        </w:rPr>
+        <w:t xml:space="preserve"> </w:t>
+      </w:r>
+      <w:r>
+        <w:rPr>
+          <w:rStyle w:val="NormalTok"/>
+        </w:rPr>
+        <w:t xml:space="preserve">BMI80 </w:t>
+      </w:r>
+      <w:r>
+        <w:rPr>
+          <w:rStyle w:val="OperatorTok"/>
+        </w:rPr>
+        <w:t xml:space="preserve">+</w:t>
+      </w:r>
+      <w:r>
+        <w:rPr>
+          <w:rStyle w:val="StringTok"/>
+        </w:rPr>
+        <w:t xml:space="preserve"> </w:t>
+      </w:r>
+      <w:r>
+        <w:rPr>
+          <w:rStyle w:val="NormalTok"/>
+        </w:rPr>
+        <w:t xml:space="preserve">BMI01 </w:t>
+      </w:r>
+      <w:r>
+        <w:rPr>
+          <w:rStyle w:val="OperatorTok"/>
+        </w:rPr>
+        <w:t xml:space="preserve">+</w:t>
+      </w:r>
+      <w:r>
+        <w:rPr>
+          <w:rStyle w:val="StringTok"/>
+        </w:rPr>
+        <w:t xml:space="preserve"> </w:t>
+      </w:r>
+      <w:r>
+        <w:rPr>
+          <w:rStyle w:val="NormalTok"/>
+        </w:rPr>
+        <w:t xml:space="preserve">PCB15380_norm </w:t>
+      </w:r>
+      <w:r>
+        <w:rPr>
+          <w:rStyle w:val="OperatorTok"/>
+        </w:rPr>
+        <w:t xml:space="preserve">+</w:t>
+      </w:r>
+      <w:r>
+        <w:rPr>
+          <w:rStyle w:val="StringTok"/>
+        </w:rPr>
+        <w:t xml:space="preserve"> </w:t>
+      </w:r>
+      <w:r>
+        <w:rPr>
+          <w:rStyle w:val="NormalTok"/>
+        </w:rPr>
+        <w:t xml:space="preserve">FISHTOT_FFQ07, </w:t>
+      </w:r>
+      <w:r>
+        <w:rPr>
+          <w:rStyle w:val="DataTypeTok"/>
+        </w:rPr>
+        <w:t xml:space="preserve">data=</w:t>
+      </w:r>
+      <w:r>
+        <w:rPr>
+          <w:rStyle w:val="NormalTok"/>
+        </w:rPr>
+        <w:t xml:space="preserve">df) </w:t>
+      </w:r>
+      <w:r>
+        <w:br/>
+      </w:r>
+      <w:r>
+        <w:rPr>
+          <w:rStyle w:val="NormalTok"/>
+        </w:rPr>
+        <w:t xml:space="preserve">reg &lt;-</w:t>
+      </w:r>
+      <w:r>
+        <w:rPr>
+          <w:rStyle w:val="StringTok"/>
+        </w:rPr>
+        <w:t xml:space="preserve"> </w:t>
+      </w:r>
+      <w:r>
+        <w:rPr>
+          <w:rStyle w:val="KeywordTok"/>
+        </w:rPr>
+        <w:t xml:space="preserve">step</w:t>
+      </w:r>
+      <w:r>
+        <w:rPr>
+          <w:rStyle w:val="NormalTok"/>
+        </w:rPr>
+        <w:t xml:space="preserve">(reg, </w:t>
+      </w:r>
+      <w:r>
+        <w:rPr>
+          <w:rStyle w:val="DataTypeTok"/>
+        </w:rPr>
+        <w:t xml:space="preserve">direction =</w:t>
+      </w:r>
+      <w:r>
+        <w:rPr>
+          <w:rStyle w:val="NormalTok"/>
+        </w:rPr>
+        <w:t xml:space="preserve"> </w:t>
+      </w:r>
+      <w:r>
+        <w:rPr>
+          <w:rStyle w:val="StringTok"/>
+        </w:rPr>
+        <w:t xml:space="preserve">"both"</w:t>
+      </w:r>
+      <w:r>
+        <w:rPr>
+          <w:rStyle w:val="NormalTok"/>
+        </w:rPr>
+        <w:t xml:space="preserve">)</w:t>
       </w:r>
     </w:p>
     <w:p>
@@ -7670,6 +8042,24 @@
         <w:rPr>
           <w:rStyle w:val="VerbatimChar"/>
         </w:rPr>
+        <w:t xml:space="preserve">## Start:  AIC=2142.71</w:t>
+      </w:r>
+      <w:r>
+        <w:br/>
+      </w:r>
+      <w:r>
+        <w:rPr>
+          <w:rStyle w:val="VerbatimChar"/>
+        </w:rPr>
+        <w:t xml:space="preserve">## PCB15301_norm ~ SYNTVUOSI + BMI80 + BMI01 + PCB15380_norm + FISHTOT_FFQ07</w:t>
+      </w:r>
+      <w:r>
+        <w:br/>
+      </w:r>
+      <w:r>
+        <w:rPr>
+          <w:rStyle w:val="VerbatimChar"/>
+        </w:rPr>
         <w:t xml:space="preserve">## </w:t>
       </w:r>
       <w:r>
@@ -7679,7 +8069,7 @@
         <w:rPr>
           <w:rStyle w:val="VerbatimChar"/>
         </w:rPr>
-        <w:t xml:space="preserve">## Call:</w:t>
+        <w:t xml:space="preserve">##                 Df Sum of Sq    RSS    AIC</w:t>
       </w:r>
       <w:r>
         <w:br/>
@@ -7688,7 +8078,7 @@
         <w:rPr>
           <w:rStyle w:val="VerbatimChar"/>
         </w:rPr>
-        <w:t xml:space="preserve">## lm(formula = PCB15380_norm ~ SYNTVUOSI + BMI80 + bodyfat80, data = df)</w:t>
+        <w:t xml:space="preserve">## &lt;none&gt;                       112865 2142.7</w:t>
       </w:r>
       <w:r>
         <w:br/>
@@ -7697,7 +8087,7 @@
         <w:rPr>
           <w:rStyle w:val="VerbatimChar"/>
         </w:rPr>
-        <w:t xml:space="preserve">## </w:t>
+        <w:t xml:space="preserve">## - FISHTOT_FFQ07  1    1582.1 114447 2145.9</w:t>
       </w:r>
       <w:r>
         <w:br/>
@@ -7706,7 +8096,7 @@
         <w:rPr>
           <w:rStyle w:val="VerbatimChar"/>
         </w:rPr>
-        <w:t xml:space="preserve">## Residuals:</w:t>
+        <w:t xml:space="preserve">## - BMI01          1    2232.2 115097 2148.0</w:t>
       </w:r>
       <w:r>
         <w:br/>
@@ -7715,7 +8105,7 @@
         <w:rPr>
           <w:rStyle w:val="VerbatimChar"/>
         </w:rPr>
-        <w:t xml:space="preserve">##    Min     1Q Median     3Q    Max </w:t>
+        <w:t xml:space="preserve">## - SYNTVUOSI      1    3231.0 116096 2151.2</w:t>
       </w:r>
       <w:r>
         <w:br/>
@@ -7724,7 +8114,7 @@
         <w:rPr>
           <w:rStyle w:val="VerbatimChar"/>
         </w:rPr>
-        <w:t xml:space="preserve">## -79.72 -32.89 -14.55  12.24 593.65 </w:t>
+        <w:t xml:space="preserve">## - PCB15380_norm  1    4062.6 116928 2153.9</w:t>
       </w:r>
       <w:r>
         <w:br/>
@@ -7733,124 +8123,7 @@
         <w:rPr>
           <w:rStyle w:val="VerbatimChar"/>
         </w:rPr>
-        <w:t xml:space="preserve">## </w:t>
-      </w:r>
-      <w:r>
-        <w:br/>
-      </w:r>
-      <w:r>
-        <w:rPr>
-          <w:rStyle w:val="VerbatimChar"/>
-        </w:rPr>
-        <w:t xml:space="preserve">## Coefficients:</w:t>
-      </w:r>
-      <w:r>
-        <w:br/>
-      </w:r>
-      <w:r>
-        <w:rPr>
-          <w:rStyle w:val="VerbatimChar"/>
-        </w:rPr>
-        <w:t xml:space="preserve">##              Estimate Std. Error t value Pr(&gt;|t|)    </w:t>
-      </w:r>
-      <w:r>
-        <w:br/>
-      </w:r>
-      <w:r>
-        <w:rPr>
-          <w:rStyle w:val="VerbatimChar"/>
-        </w:rPr>
-        <w:t xml:space="preserve">## (Intercept) 7552.2648  1534.7089   4.921 1.12e-06 ***</w:t>
-      </w:r>
-      <w:r>
-        <w:br/>
-      </w:r>
-      <w:r>
-        <w:rPr>
-          <w:rStyle w:val="VerbatimChar"/>
-        </w:rPr>
-        <w:t xml:space="preserve">## SYNTVUOSI     -3.7926     0.7697  -4.927 1.09e-06 ***</w:t>
-      </w:r>
-      <w:r>
-        <w:br/>
-      </w:r>
-      <w:r>
-        <w:rPr>
-          <w:rStyle w:val="VerbatimChar"/>
-        </w:rPr>
-        <w:t xml:space="preserve">## BMI80          3.1155     1.7621   1.768   0.0776 .  </w:t>
-      </w:r>
-      <w:r>
-        <w:br/>
-      </w:r>
-      <w:r>
-        <w:rPr>
-          <w:rStyle w:val="VerbatimChar"/>
-        </w:rPr>
-        <w:t xml:space="preserve">## bodyfat80     -8.4619     1.5169  -5.579 3.70e-08 ***</w:t>
-      </w:r>
-      <w:r>
-        <w:br/>
-      </w:r>
-      <w:r>
-        <w:rPr>
-          <w:rStyle w:val="VerbatimChar"/>
-        </w:rPr>
-        <w:t xml:space="preserve">## ---</w:t>
-      </w:r>
-      <w:r>
-        <w:br/>
-      </w:r>
-      <w:r>
-        <w:rPr>
-          <w:rStyle w:val="VerbatimChar"/>
-        </w:rPr>
-        <w:t xml:space="preserve">## Signif. codes:  0 '***' 0.001 '**' 0.01 '*' 0.05 '.' 0.1 ' ' 1</w:t>
-      </w:r>
-      <w:r>
-        <w:br/>
-      </w:r>
-      <w:r>
-        <w:rPr>
-          <w:rStyle w:val="VerbatimChar"/>
-        </w:rPr>
-        <w:t xml:space="preserve">## </w:t>
-      </w:r>
-      <w:r>
-        <w:br/>
-      </w:r>
-      <w:r>
-        <w:rPr>
-          <w:rStyle w:val="VerbatimChar"/>
-        </w:rPr>
-        <w:t xml:space="preserve">## Residual standard error: 66.86 on 587 degrees of freedom</w:t>
-      </w:r>
-      <w:r>
-        <w:br/>
-      </w:r>
-      <w:r>
-        <w:rPr>
-          <w:rStyle w:val="VerbatimChar"/>
-        </w:rPr>
-        <w:t xml:space="preserve">##   (1 observation deleted due to missingness)</w:t>
-      </w:r>
-      <w:r>
-        <w:br/>
-      </w:r>
-      <w:r>
-        <w:rPr>
-          <w:rStyle w:val="VerbatimChar"/>
-        </w:rPr>
-        <w:t xml:space="preserve">## Multiple R-squared:  0.1261, Adjusted R-squared:  0.1217 </w:t>
-      </w:r>
-      <w:r>
-        <w:br/>
-      </w:r>
-      <w:r>
-        <w:rPr>
-          <w:rStyle w:val="VerbatimChar"/>
-        </w:rPr>
-        <w:t xml:space="preserve">## F-statistic: 28.24 on 3 and 587 DF,  p-value: &lt; 2.2e-16</w:t>
+        <w:t xml:space="preserve">## - BMI80          1   11122.9 123988 2175.8</w:t>
       </w:r>
     </w:p>
     <w:p>
@@ -7859,198 +8132,15 @@
       </w:pPr>
       <w:r>
         <w:rPr>
-          <w:rStyle w:val="NormalTok"/>
-        </w:rPr>
-        <w:t xml:space="preserve">reg &lt;-</w:t>
-      </w:r>
-      <w:r>
-        <w:rPr>
-          <w:rStyle w:val="StringTok"/>
-        </w:rPr>
-        <w:t xml:space="preserve"> </w:t>
-      </w:r>
-      <w:r>
-        <w:rPr>
-          <w:rStyle w:val="KeywordTok"/>
-        </w:rPr>
-        <w:t xml:space="preserve">lm</w:t>
-      </w:r>
-      <w:r>
-        <w:rPr>
-          <w:rStyle w:val="NormalTok"/>
-        </w:rPr>
-        <w:t xml:space="preserve">(PCB15301_norm </w:t>
-      </w:r>
-      <w:r>
-        <w:rPr>
-          <w:rStyle w:val="OperatorTok"/>
-        </w:rPr>
-        <w:t xml:space="preserve">~</w:t>
-      </w:r>
-      <w:r>
-        <w:rPr>
-          <w:rStyle w:val="StringTok"/>
-        </w:rPr>
-        <w:t xml:space="preserve"> </w:t>
-      </w:r>
-      <w:r>
-        <w:rPr>
-          <w:rStyle w:val="NormalTok"/>
-        </w:rPr>
-        <w:t xml:space="preserve">SYNTVUOSI </w:t>
-      </w:r>
-      <w:r>
-        <w:rPr>
-          <w:rStyle w:val="OperatorTok"/>
-        </w:rPr>
-        <w:t xml:space="preserve">+</w:t>
-      </w:r>
-      <w:r>
-        <w:rPr>
-          <w:rStyle w:val="StringTok"/>
-        </w:rPr>
-        <w:t xml:space="preserve"> </w:t>
-      </w:r>
-      <w:r>
-        <w:rPr>
-          <w:rStyle w:val="NormalTok"/>
-        </w:rPr>
-        <w:t xml:space="preserve">BMI80 </w:t>
-      </w:r>
-      <w:r>
-        <w:rPr>
-          <w:rStyle w:val="OperatorTok"/>
-        </w:rPr>
-        <w:t xml:space="preserve">+</w:t>
-      </w:r>
-      <w:r>
-        <w:rPr>
-          <w:rStyle w:val="StringTok"/>
-        </w:rPr>
-        <w:t xml:space="preserve"> </w:t>
-      </w:r>
-      <w:r>
-        <w:rPr>
-          <w:rStyle w:val="NormalTok"/>
-        </w:rPr>
-        <w:t xml:space="preserve">BMI01 </w:t>
-      </w:r>
-      <w:r>
-        <w:rPr>
-          <w:rStyle w:val="OperatorTok"/>
-        </w:rPr>
-        <w:t xml:space="preserve">+</w:t>
-      </w:r>
-      <w:r>
-        <w:rPr>
-          <w:rStyle w:val="StringTok"/>
-        </w:rPr>
-        <w:t xml:space="preserve"> </w:t>
-      </w:r>
-      <w:r>
-        <w:rPr>
-          <w:rStyle w:val="NormalTok"/>
-        </w:rPr>
-        <w:t xml:space="preserve">Paino01 </w:t>
-      </w:r>
-      <w:r>
-        <w:rPr>
-          <w:rStyle w:val="OperatorTok"/>
-        </w:rPr>
-        <w:t xml:space="preserve">+</w:t>
-      </w:r>
-      <w:r>
-        <w:rPr>
-          <w:rStyle w:val="StringTok"/>
-        </w:rPr>
-        <w:t xml:space="preserve"> </w:t>
-      </w:r>
-      <w:r>
-        <w:rPr>
-          <w:rStyle w:val="NormalTok"/>
-        </w:rPr>
-        <w:t xml:space="preserve">PCB15380_norm </w:t>
-      </w:r>
-      <w:r>
-        <w:rPr>
-          <w:rStyle w:val="OperatorTok"/>
-        </w:rPr>
-        <w:t xml:space="preserve">+</w:t>
-      </w:r>
-      <w:r>
-        <w:rPr>
-          <w:rStyle w:val="StringTok"/>
-        </w:rPr>
-        <w:t xml:space="preserve"> </w:t>
-      </w:r>
-      <w:r>
-        <w:rPr>
-          <w:rStyle w:val="NormalTok"/>
-        </w:rPr>
-        <w:t xml:space="preserve">bodyfat80, </w:t>
-      </w:r>
-      <w:r>
-        <w:rPr>
-          <w:rStyle w:val="DataTypeTok"/>
-        </w:rPr>
-        <w:t xml:space="preserve">data=</w:t>
-      </w:r>
-      <w:r>
-        <w:rPr>
-          <w:rStyle w:val="NormalTok"/>
-        </w:rPr>
-        <w:t xml:space="preserve">df) </w:t>
-      </w:r>
-      <w:r>
-        <w:br/>
-      </w:r>
-      <w:r>
-        <w:rPr>
-          <w:rStyle w:val="NormalTok"/>
-        </w:rPr>
-        <w:t xml:space="preserve">reg &lt;-</w:t>
-      </w:r>
-      <w:r>
-        <w:rPr>
-          <w:rStyle w:val="StringTok"/>
-        </w:rPr>
-        <w:t xml:space="preserve"> </w:t>
-      </w:r>
-      <w:r>
-        <w:rPr>
-          <w:rStyle w:val="KeywordTok"/>
-        </w:rPr>
-        <w:t xml:space="preserve">step</w:t>
-      </w:r>
-      <w:r>
-        <w:rPr>
-          <w:rStyle w:val="NormalTok"/>
-        </w:rPr>
-        <w:t xml:space="preserve">(reg, </w:t>
-      </w:r>
-      <w:r>
-        <w:rPr>
-          <w:rStyle w:val="DataTypeTok"/>
-        </w:rPr>
-        <w:t xml:space="preserve">direction =</w:t>
-      </w:r>
-      <w:r>
-        <w:rPr>
-          <w:rStyle w:val="NormalTok"/>
-        </w:rPr>
-        <w:t xml:space="preserve"> </w:t>
-      </w:r>
-      <w:r>
-        <w:rPr>
-          <w:rStyle w:val="StringTok"/>
-        </w:rPr>
-        <w:t xml:space="preserve">"both"</w:t>
-      </w:r>
-      <w:r>
-        <w:rPr>
-          <w:rStyle w:val="NormalTok"/>
-        </w:rPr>
-        <w:t xml:space="preserve">)</w:t>
+          <w:rStyle w:val="KeywordTok"/>
+        </w:rPr>
+        <w:t xml:space="preserve">summary</w:t>
+      </w:r>
+      <w:r>
+        <w:rPr>
+          <w:rStyle w:val="NormalTok"/>
+        </w:rPr>
+        <w:t xml:space="preserve">(reg)</w:t>
       </w:r>
     </w:p>
     <w:p>
@@ -8061,7 +8151,7 @@
         <w:rPr>
           <w:rStyle w:val="VerbatimChar"/>
         </w:rPr>
-        <w:t xml:space="preserve">## Start:  AIC=3201.16</w:t>
+        <w:t xml:space="preserve">## </w:t>
       </w:r>
       <w:r>
         <w:br/>
@@ -8070,7 +8160,7 @@
         <w:rPr>
           <w:rStyle w:val="VerbatimChar"/>
         </w:rPr>
-        <w:t xml:space="preserve">## PCB15301_norm ~ SYNTVUOSI + BMI80 + BMI01 + Paino01 + PCB15380_norm + </w:t>
+        <w:t xml:space="preserve">## Call:</w:t>
       </w:r>
       <w:r>
         <w:br/>
@@ -8079,7 +8169,7 @@
         <w:rPr>
           <w:rStyle w:val="VerbatimChar"/>
         </w:rPr>
-        <w:t xml:space="preserve">##     bodyfat80</w:t>
+        <w:t xml:space="preserve">## lm(formula = PCB15301_norm ~ SYNTVUOSI + BMI80 + BMI01 + PCB15380_norm + </w:t>
       </w:r>
       <w:r>
         <w:br/>
@@ -8088,6 +8178,15 @@
         <w:rPr>
           <w:rStyle w:val="VerbatimChar"/>
         </w:rPr>
+        <w:t xml:space="preserve">##     FISHTOT_FFQ07, data = df)</w:t>
+      </w:r>
+      <w:r>
+        <w:br/>
+      </w:r>
+      <w:r>
+        <w:rPr>
+          <w:rStyle w:val="VerbatimChar"/>
+        </w:rPr>
         <w:t xml:space="preserve">## </w:t>
       </w:r>
       <w:r>
@@ -8097,7 +8196,7 @@
         <w:rPr>
           <w:rStyle w:val="VerbatimChar"/>
         </w:rPr>
-        <w:t xml:space="preserve">##                 Df Sum of Sq    RSS    AIC</w:t>
+        <w:t xml:space="preserve">## Residuals:</w:t>
       </w:r>
       <w:r>
         <w:br/>
@@ -8106,7 +8205,7 @@
         <w:rPr>
           <w:rStyle w:val="VerbatimChar"/>
         </w:rPr>
-        <w:t xml:space="preserve">## - Paino01        1       0.2 159185 3199.2</w:t>
+        <w:t xml:space="preserve">##     Min      1Q  Median      3Q     Max </w:t>
       </w:r>
       <w:r>
         <w:br/>
@@ -8115,7 +8214,7 @@
         <w:rPr>
           <w:rStyle w:val="VerbatimChar"/>
         </w:rPr>
-        <w:t xml:space="preserve">## - bodyfat80      1     490.1 159675 3200.9</w:t>
+        <w:t xml:space="preserve">## -51.865 -10.461  -3.021   8.375 100.639 </w:t>
       </w:r>
       <w:r>
         <w:br/>
@@ -8124,7 +8223,7 @@
         <w:rPr>
           <w:rStyle w:val="VerbatimChar"/>
         </w:rPr>
-        <w:t xml:space="preserve">## &lt;none&gt;                       159185 3201.2</w:t>
+        <w:t xml:space="preserve">## </w:t>
       </w:r>
       <w:r>
         <w:br/>
@@ -8133,7 +8232,7 @@
         <w:rPr>
           <w:rStyle w:val="VerbatimChar"/>
         </w:rPr>
-        <w:t xml:space="preserve">## - BMI01          1    1023.9 160209 3202.8</w:t>
+        <w:t xml:space="preserve">## Coefficients:</w:t>
       </w:r>
       <w:r>
         <w:br/>
@@ -8142,7 +8241,7 @@
         <w:rPr>
           <w:rStyle w:val="VerbatimChar"/>
         </w:rPr>
-        <w:t xml:space="preserve">## - SYNTVUOSI      1    4644.0 163829 3215.4</w:t>
+        <w:t xml:space="preserve">##                 Estimate Std. Error t value Pr(&gt;|t|)    </w:t>
       </w:r>
       <w:r>
         <w:br/>
@@ -8151,7 +8250,7 @@
         <w:rPr>
           <w:rStyle w:val="VerbatimChar"/>
         </w:rPr>
-        <w:t xml:space="preserve">## - BMI80          1    5484.0 164669 3218.3</w:t>
+        <w:t xml:space="preserve">## (Intercept)   1631.40537  505.96243   3.224 0.001376 ** </w:t>
       </w:r>
       <w:r>
         <w:br/>
@@ -8160,7 +8259,7 @@
         <w:rPr>
           <w:rStyle w:val="VerbatimChar"/>
         </w:rPr>
-        <w:t xml:space="preserve">## - PCB15380_norm  1    7604.3 166789 3225.5</w:t>
+        <w:t xml:space="preserve">## SYNTVUOSI       -0.82494    0.25451  -3.241 0.001299 ** </w:t>
       </w:r>
       <w:r>
         <w:br/>
@@ -8169,6 +8268,60 @@
         <w:rPr>
           <w:rStyle w:val="VerbatimChar"/>
         </w:rPr>
+        <w:t xml:space="preserve">## BMI80            2.66412    0.44299   6.014 4.38e-09 ***</w:t>
+      </w:r>
+      <w:r>
+        <w:br/>
+      </w:r>
+      <w:r>
+        <w:rPr>
+          <w:rStyle w:val="VerbatimChar"/>
+        </w:rPr>
+        <w:t xml:space="preserve">## BMI01           -0.74422    0.27623  -2.694 0.007381 ** </w:t>
+      </w:r>
+      <w:r>
+        <w:br/>
+      </w:r>
+      <w:r>
+        <w:rPr>
+          <w:rStyle w:val="VerbatimChar"/>
+        </w:rPr>
+        <w:t xml:space="preserve">## PCB15380_norm    0.04359    0.01199   3.635 0.000318 ***</w:t>
+      </w:r>
+      <w:r>
+        <w:br/>
+      </w:r>
+      <w:r>
+        <w:rPr>
+          <w:rStyle w:val="VerbatimChar"/>
+        </w:rPr>
+        <w:t xml:space="preserve">## FISHTOT_FFQ07    0.06032    0.02660   2.268 0.023902 *  </w:t>
+      </w:r>
+      <w:r>
+        <w:br/>
+      </w:r>
+      <w:r>
+        <w:rPr>
+          <w:rStyle w:val="VerbatimChar"/>
+        </w:rPr>
+        <w:t xml:space="preserve">## ---</w:t>
+      </w:r>
+      <w:r>
+        <w:br/>
+      </w:r>
+      <w:r>
+        <w:rPr>
+          <w:rStyle w:val="VerbatimChar"/>
+        </w:rPr>
+        <w:t xml:space="preserve">## Signif. codes:  0 '***' 0.001 '**' 0.01 '*' 0.05 '.' 0.1 ' ' 1</w:t>
+      </w:r>
+      <w:r>
+        <w:br/>
+      </w:r>
+      <w:r>
+        <w:rPr>
+          <w:rStyle w:val="VerbatimChar"/>
+        </w:rPr>
         <w:t xml:space="preserve">## </w:t>
       </w:r>
       <w:r>
@@ -8178,7 +8331,7 @@
         <w:rPr>
           <w:rStyle w:val="VerbatimChar"/>
         </w:rPr>
-        <w:t xml:space="preserve">## Step:  AIC=3199.16</w:t>
+        <w:t xml:space="preserve">## Residual standard error: 17.54 on 367 degrees of freedom</w:t>
       </w:r>
       <w:r>
         <w:br/>
@@ -8187,7 +8340,7 @@
         <w:rPr>
           <w:rStyle w:val="VerbatimChar"/>
         </w:rPr>
-        <w:t xml:space="preserve">## PCB15301_norm ~ SYNTVUOSI + BMI80 + BMI01 + PCB15380_norm + bodyfat80</w:t>
+        <w:t xml:space="preserve">##   (219 observations deleted due to missingness)</w:t>
       </w:r>
       <w:r>
         <w:br/>
@@ -8196,7 +8349,7 @@
         <w:rPr>
           <w:rStyle w:val="VerbatimChar"/>
         </w:rPr>
-        <w:t xml:space="preserve">## </w:t>
+        <w:t xml:space="preserve">## Multiple R-squared:  0.3243, Adjusted R-squared:  0.3151 </w:t>
       </w:r>
       <w:r>
         <w:br/>
@@ -8205,404 +8358,39 @@
         <w:rPr>
           <w:rStyle w:val="VerbatimChar"/>
         </w:rPr>
-        <w:t xml:space="preserve">##                 Df Sum of Sq    RSS    AIC</w:t>
-      </w:r>
-      <w:r>
-        <w:br/>
-      </w:r>
-      <w:r>
-        <w:rPr>
-          <w:rStyle w:val="VerbatimChar"/>
-        </w:rPr>
-        <w:t xml:space="preserve">## - bodyfat80      1     489.9 159675 3198.9</w:t>
-      </w:r>
-      <w:r>
-        <w:br/>
-      </w:r>
-      <w:r>
-        <w:rPr>
-          <w:rStyle w:val="VerbatimChar"/>
-        </w:rPr>
-        <w:t xml:space="preserve">## &lt;none&gt;                       159185 3199.2</w:t>
-      </w:r>
-      <w:r>
-        <w:br/>
-      </w:r>
-      <w:r>
-        <w:rPr>
-          <w:rStyle w:val="VerbatimChar"/>
-        </w:rPr>
-        <w:t xml:space="preserve">## + Paino01        1       0.2 159185 3201.2</w:t>
-      </w:r>
-      <w:r>
-        <w:br/>
-      </w:r>
-      <w:r>
-        <w:rPr>
-          <w:rStyle w:val="VerbatimChar"/>
-        </w:rPr>
-        <w:t xml:space="preserve">## - SYNTVUOSI      1    4652.2 163838 3213.4</w:t>
-      </w:r>
-      <w:r>
-        <w:br/>
-      </w:r>
-      <w:r>
-        <w:rPr>
-          <w:rStyle w:val="VerbatimChar"/>
-        </w:rPr>
-        <w:t xml:space="preserve">## - BMI01          1    4690.2 163875 3213.6</w:t>
-      </w:r>
-      <w:r>
-        <w:br/>
-      </w:r>
-      <w:r>
-        <w:rPr>
-          <w:rStyle w:val="VerbatimChar"/>
-        </w:rPr>
-        <w:t xml:space="preserve">## - BMI80          1    5489.2 164675 3216.3</w:t>
-      </w:r>
-      <w:r>
-        <w:br/>
-      </w:r>
-      <w:r>
-        <w:rPr>
-          <w:rStyle w:val="VerbatimChar"/>
-        </w:rPr>
-        <w:t xml:space="preserve">## - PCB15380_norm  1    7604.9 166790 3223.5</w:t>
-      </w:r>
-      <w:r>
-        <w:br/>
-      </w:r>
-      <w:r>
-        <w:rPr>
-          <w:rStyle w:val="VerbatimChar"/>
-        </w:rPr>
-        <w:t xml:space="preserve">## </w:t>
-      </w:r>
-      <w:r>
-        <w:br/>
-      </w:r>
-      <w:r>
-        <w:rPr>
-          <w:rStyle w:val="VerbatimChar"/>
-        </w:rPr>
-        <w:t xml:space="preserve">## Step:  AIC=3198.9</w:t>
-      </w:r>
-      <w:r>
-        <w:br/>
-      </w:r>
-      <w:r>
-        <w:rPr>
-          <w:rStyle w:val="VerbatimChar"/>
-        </w:rPr>
-        <w:t xml:space="preserve">## PCB15301_norm ~ SYNTVUOSI + BMI80 + BMI01 + PCB15380_norm</w:t>
-      </w:r>
-      <w:r>
-        <w:br/>
-      </w:r>
-      <w:r>
-        <w:rPr>
-          <w:rStyle w:val="VerbatimChar"/>
-        </w:rPr>
-        <w:t xml:space="preserve">## </w:t>
-      </w:r>
-      <w:r>
-        <w:br/>
-      </w:r>
-      <w:r>
-        <w:rPr>
-          <w:rStyle w:val="VerbatimChar"/>
-        </w:rPr>
-        <w:t xml:space="preserve">##                 Df Sum of Sq    RSS    AIC</w:t>
-      </w:r>
-      <w:r>
-        <w:br/>
-      </w:r>
-      <w:r>
-        <w:rPr>
-          <w:rStyle w:val="VerbatimChar"/>
-        </w:rPr>
-        <w:t xml:space="preserve">## &lt;none&gt;                       159675 3198.9</w:t>
-      </w:r>
-      <w:r>
-        <w:br/>
-      </w:r>
-      <w:r>
-        <w:rPr>
-          <w:rStyle w:val="VerbatimChar"/>
-        </w:rPr>
-        <w:t xml:space="preserve">## + bodyfat80      1     489.9 159185 3199.2</w:t>
-      </w:r>
-      <w:r>
-        <w:br/>
-      </w:r>
-      <w:r>
-        <w:rPr>
-          <w:rStyle w:val="VerbatimChar"/>
-        </w:rPr>
-        <w:t xml:space="preserve">## + Paino01        1       0.0 159675 3200.9</w:t>
-      </w:r>
-      <w:r>
-        <w:br/>
-      </w:r>
-      <w:r>
-        <w:rPr>
-          <w:rStyle w:val="VerbatimChar"/>
-        </w:rPr>
-        <w:t xml:space="preserve">## - SYNTVUOSI      1    4196.3 163872 3211.6</w:t>
-      </w:r>
-      <w:r>
-        <w:br/>
-      </w:r>
-      <w:r>
-        <w:rPr>
-          <w:rStyle w:val="VerbatimChar"/>
-        </w:rPr>
-        <w:t xml:space="preserve">## - BMI01          1    4526.7 164202 3212.7</w:t>
-      </w:r>
-      <w:r>
-        <w:br/>
-      </w:r>
-      <w:r>
-        <w:rPr>
-          <w:rStyle w:val="VerbatimChar"/>
-        </w:rPr>
-        <w:t xml:space="preserve">## - PCB15380_norm  1    7118.8 166794 3221.5</w:t>
-      </w:r>
-      <w:r>
-        <w:br/>
-      </w:r>
-      <w:r>
-        <w:rPr>
-          <w:rStyle w:val="VerbatimChar"/>
-        </w:rPr>
-        <w:t xml:space="preserve">## - BMI80          1   14590.4 174266 3246.3</w:t>
+        <w:t xml:space="preserve">## F-statistic: 35.22 on 5 and 367 DF,  p-value: &lt; 2.2e-16</w:t>
       </w:r>
     </w:p>
     <w:p>
       <w:pPr>
-        <w:pStyle w:val="SourceCode"/>
-      </w:pPr>
-      <w:r>
-        <w:rPr>
-          <w:rStyle w:val="KeywordTok"/>
-        </w:rPr>
-        <w:t xml:space="preserve">summary</w:t>
-      </w:r>
-      <w:r>
-        <w:rPr>
-          <w:rStyle w:val="NormalTok"/>
-        </w:rPr>
-        <w:t xml:space="preserve">(reg)</w:t>
+        <w:pStyle w:val="FirstParagraph"/>
+      </w:pPr>
+      <w:r>
+        <w:t xml:space="preserve">For PCB15380, we can see that</w:t>
       </w:r>
     </w:p>
     <w:p>
       <w:pPr>
-        <w:pStyle w:val="SourceCode"/>
-      </w:pPr>
-      <w:r>
-        <w:rPr>
-          <w:rStyle w:val="VerbatimChar"/>
-        </w:rPr>
-        <w:t xml:space="preserve">## </w:t>
-      </w:r>
-      <w:r>
-        <w:br/>
-      </w:r>
-      <w:r>
-        <w:rPr>
-          <w:rStyle w:val="VerbatimChar"/>
-        </w:rPr>
-        <w:t xml:space="preserve">## Call:</w:t>
-      </w:r>
-      <w:r>
-        <w:br/>
-      </w:r>
-      <w:r>
-        <w:rPr>
-          <w:rStyle w:val="VerbatimChar"/>
-        </w:rPr>
-        <w:t xml:space="preserve">## lm(formula = PCB15301_norm ~ SYNTVUOSI + BMI80 + BMI01 + PCB15380_norm, </w:t>
-      </w:r>
-      <w:r>
-        <w:br/>
-      </w:r>
-      <w:r>
-        <w:rPr>
-          <w:rStyle w:val="VerbatimChar"/>
-        </w:rPr>
-        <w:t xml:space="preserve">##     data = df)</w:t>
-      </w:r>
-      <w:r>
-        <w:br/>
-      </w:r>
-      <w:r>
-        <w:rPr>
-          <w:rStyle w:val="VerbatimChar"/>
-        </w:rPr>
-        <w:t xml:space="preserve">## </w:t>
-      </w:r>
-      <w:r>
-        <w:br/>
-      </w:r>
-      <w:r>
-        <w:rPr>
-          <w:rStyle w:val="VerbatimChar"/>
-        </w:rPr>
-        <w:t xml:space="preserve">## Residuals:</w:t>
-      </w:r>
-      <w:r>
-        <w:br/>
-      </w:r>
-      <w:r>
-        <w:rPr>
-          <w:rStyle w:val="VerbatimChar"/>
-        </w:rPr>
-        <w:t xml:space="preserve">##     Min      1Q  Median      3Q     Max </w:t>
-      </w:r>
-      <w:r>
-        <w:br/>
-      </w:r>
-      <w:r>
-        <w:rPr>
-          <w:rStyle w:val="VerbatimChar"/>
-        </w:rPr>
-        <w:t xml:space="preserve">## -53.068 -10.399  -2.738   8.370 100.034 </w:t>
-      </w:r>
-      <w:r>
-        <w:br/>
-      </w:r>
-      <w:r>
-        <w:rPr>
-          <w:rStyle w:val="VerbatimChar"/>
-        </w:rPr>
-        <w:t xml:space="preserve">## </w:t>
-      </w:r>
-      <w:r>
-        <w:br/>
-      </w:r>
-      <w:r>
-        <w:rPr>
-          <w:rStyle w:val="VerbatimChar"/>
-        </w:rPr>
-        <w:t xml:space="preserve">## Coefficients:</w:t>
-      </w:r>
-      <w:r>
-        <w:br/>
-      </w:r>
-      <w:r>
-        <w:rPr>
-          <w:rStyle w:val="VerbatimChar"/>
-        </w:rPr>
-        <w:t xml:space="preserve">##                 Estimate Std. Error t value Pr(&gt;|t|)    </w:t>
-      </w:r>
-      <w:r>
-        <w:br/>
-      </w:r>
-      <w:r>
-        <w:rPr>
-          <w:rStyle w:val="VerbatimChar"/>
-        </w:rPr>
-        <w:t xml:space="preserve">## (Intercept)   1526.56617  398.99754   3.826 0.000145 ***</w:t>
-      </w:r>
-      <w:r>
-        <w:br/>
-      </w:r>
-      <w:r>
-        <w:rPr>
-          <w:rStyle w:val="VerbatimChar"/>
-        </w:rPr>
-        <w:t xml:space="preserve">## SYNTVUOSI       -0.76965    0.20062  -3.836 0.000139 ***</w:t>
-      </w:r>
-      <w:r>
-        <w:br/>
-      </w:r>
-      <w:r>
-        <w:rPr>
-          <w:rStyle w:val="VerbatimChar"/>
-        </w:rPr>
-        <w:t xml:space="preserve">## BMI80            2.59685    0.36303   7.153 2.66e-12 ***</w:t>
-      </w:r>
-      <w:r>
-        <w:br/>
-      </w:r>
-      <w:r>
-        <w:rPr>
-          <w:rStyle w:val="VerbatimChar"/>
-        </w:rPr>
-        <w:t xml:space="preserve">## BMI01           -0.81636    0.20489  -3.984 7.66e-05 ***</w:t>
-      </w:r>
-      <w:r>
-        <w:br/>
-      </w:r>
-      <w:r>
-        <w:rPr>
-          <w:rStyle w:val="VerbatimChar"/>
-        </w:rPr>
-        <w:t xml:space="preserve">## PCB15380_norm    0.05141    0.01029   4.997 7.81e-07 ***</w:t>
-      </w:r>
-      <w:r>
-        <w:br/>
-      </w:r>
-      <w:r>
-        <w:rPr>
-          <w:rStyle w:val="VerbatimChar"/>
-        </w:rPr>
-        <w:t xml:space="preserve">## ---</w:t>
-      </w:r>
-      <w:r>
-        <w:br/>
-      </w:r>
-      <w:r>
-        <w:rPr>
-          <w:rStyle w:val="VerbatimChar"/>
-        </w:rPr>
-        <w:t xml:space="preserve">## Signif. codes:  0 '***' 0.001 '**' 0.01 '*' 0.05 '.' 0.1 ' ' 1</w:t>
-      </w:r>
-      <w:r>
-        <w:br/>
-      </w:r>
-      <w:r>
-        <w:rPr>
-          <w:rStyle w:val="VerbatimChar"/>
-        </w:rPr>
-        <w:t xml:space="preserve">## </w:t>
-      </w:r>
-      <w:r>
-        <w:br/>
-      </w:r>
-      <w:r>
-        <w:rPr>
-          <w:rStyle w:val="VerbatimChar"/>
-        </w:rPr>
-        <w:t xml:space="preserve">## Residual standard error: 16.89 on 560 degrees of freedom</w:t>
-      </w:r>
-      <w:r>
-        <w:br/>
-      </w:r>
-      <w:r>
-        <w:rPr>
-          <w:rStyle w:val="VerbatimChar"/>
-        </w:rPr>
-        <w:t xml:space="preserve">##   (27 observations deleted due to missingness)</w:t>
-      </w:r>
-      <w:r>
-        <w:br/>
-      </w:r>
-      <w:r>
-        <w:rPr>
-          <w:rStyle w:val="VerbatimChar"/>
-        </w:rPr>
-        <w:t xml:space="preserve">## Multiple R-squared:  0.3039, Adjusted R-squared:  0.2989 </w:t>
-      </w:r>
-      <w:r>
-        <w:br/>
-      </w:r>
-      <w:r>
-        <w:rPr>
-          <w:rStyle w:val="VerbatimChar"/>
-        </w:rPr>
-        <w:t xml:space="preserve">## F-statistic: 61.11 on 4 and 560 DF,  p-value: &lt; 2.2e-16</w:t>
+        <w:pStyle w:val="Compact"/>
+        <w:numPr>
+          <w:numId w:val="1009"/>
+          <w:ilvl w:val="0"/>
+        </w:numPr>
+      </w:pPr>
+      <w:r>
+        <w:t xml:space="preserve">KALAV80 and lihatv80 bring little if any predictive power to the regression model</w:t>
+      </w:r>
+    </w:p>
+    <w:p>
+      <w:pPr>
+        <w:pStyle w:val="Compact"/>
+        <w:numPr>
+          <w:numId w:val="1009"/>
+          <w:ilvl w:val="0"/>
+        </w:numPr>
+      </w:pPr>
+      <w:r>
+        <w:t xml:space="preserve">FISHTOT_FFQ07 seems to have some predictive power</w:t>
       </w:r>
     </w:p>
     <w:p>
@@ -9115,7 +8903,7 @@
         <w:rPr>
           <w:rStyle w:val="StringTok"/>
         </w:rPr>
-        <w:t xml:space="preserve">    var k, a, b, U, E[61], C[I,H], B[I,H], M[I,H], C1, C2, conc[I,2], SYNT[I],</w:t>
+        <w:t xml:space="preserve">    var k, a, b, U, E[61], C[I,H], B[I,H], M[I,H], C1, C2, conc[I,2], SYNT[I], Efish[I],</w:t>
       </w:r>
       <w:r>
         <w:br/>
@@ -9223,6 +9011,33 @@
         <w:rPr>
           <w:rStyle w:val="StringTok"/>
         </w:rPr>
+        <w:t xml:space="preserve">#      bfish ~ dnorm(1.0,0.001) </w:t>
+      </w:r>
+      <w:r>
+        <w:br/>
+      </w:r>
+      <w:r>
+        <w:rPr>
+          <w:rStyle w:val="StringTok"/>
+        </w:rPr>
+        <w:t xml:space="preserve">      bfish &lt;- 0</w:t>
+      </w:r>
+      <w:r>
+        <w:br/>
+      </w:r>
+      <w:r>
+        <w:rPr>
+          <w:rStyle w:val="StringTok"/>
+        </w:rPr>
+        <w:t xml:space="preserve">      Efish[] &lt;- fish[] * bfish</w:t>
+      </w:r>
+      <w:r>
+        <w:br/>
+      </w:r>
+      <w:r>
+        <w:rPr>
+          <w:rStyle w:val="StringTok"/>
+        </w:rPr>
         <w:t xml:space="preserve">      for(year in YEAR) {</w:t>
       </w:r>
       <w:r>
@@ -9250,358 +9065,358 @@
         <w:rPr>
           <w:rStyle w:val="StringTok"/>
         </w:rPr>
-        <w:t xml:space="preserve">      B2[] &lt;-  B1[] * (1 - k) + U * A * W[,1] * E[SYNT[]-1960+1] * P[1]</w:t>
-      </w:r>
-      <w:r>
-        <w:br/>
-      </w:r>
-      <w:r>
-        <w:rPr>
-          <w:rStyle w:val="StringTok"/>
-        </w:rPr>
-        <w:t xml:space="preserve">      B3[] &lt;-  B2[] * (1 - k) + U * A * W[,2] * E[SYNT[]-1960+2] * P[2]</w:t>
-      </w:r>
-      <w:r>
-        <w:br/>
-      </w:r>
-      <w:r>
-        <w:rPr>
-          <w:rStyle w:val="StringTok"/>
-        </w:rPr>
-        <w:t xml:space="preserve">      B4[] &lt;-  B3[] * (1 - k) + U * A * W[,3] * E[SYNT[]-1960+3] * P[3]</w:t>
-      </w:r>
-      <w:r>
-        <w:br/>
-      </w:r>
-      <w:r>
-        <w:rPr>
-          <w:rStyle w:val="StringTok"/>
-        </w:rPr>
-        <w:t xml:space="preserve">      B5[] &lt;-  B4[] * (1 - k) + U * A * W[,4] * E[SYNT[]-1960+4] * P[4]</w:t>
-      </w:r>
-      <w:r>
-        <w:br/>
-      </w:r>
-      <w:r>
-        <w:rPr>
-          <w:rStyle w:val="StringTok"/>
-        </w:rPr>
-        <w:t xml:space="preserve">      B6[] &lt;-  B5[] * (1 - k) + U * A * W[,5] * E[SYNT[]-1960+5] * P[5]</w:t>
-      </w:r>
-      <w:r>
-        <w:br/>
-      </w:r>
-      <w:r>
-        <w:rPr>
-          <w:rStyle w:val="StringTok"/>
-        </w:rPr>
-        <w:t xml:space="preserve">      B7[] &lt;-  B6[] * (1 - k) + U * A * W[,6] * E[SYNT[]-1960+6] * P[6]</w:t>
-      </w:r>
-      <w:r>
-        <w:br/>
-      </w:r>
-      <w:r>
-        <w:rPr>
-          <w:rStyle w:val="StringTok"/>
-        </w:rPr>
-        <w:t xml:space="preserve">      B8[] &lt;-  B7[] * (1 - k) + U * A * W[,7] * E[SYNT[]-1960+7] * P[7]</w:t>
-      </w:r>
-      <w:r>
-        <w:br/>
-      </w:r>
-      <w:r>
-        <w:rPr>
-          <w:rStyle w:val="StringTok"/>
-        </w:rPr>
-        <w:t xml:space="preserve">      B9[] &lt;-  B8[] * (1 - k) + U * A * W[,8] * E[SYNT[]-1960+8] * P[8]</w:t>
-      </w:r>
-      <w:r>
-        <w:br/>
-      </w:r>
-      <w:r>
-        <w:rPr>
-          <w:rStyle w:val="StringTok"/>
-        </w:rPr>
-        <w:t xml:space="preserve">      B10[] &lt;-  B9[] * (1 - k) + U * A * W[,9] * E[SYNT[]-1960+9] * P[9]</w:t>
-      </w:r>
-      <w:r>
-        <w:br/>
-      </w:r>
-      <w:r>
-        <w:rPr>
-          <w:rStyle w:val="StringTok"/>
-        </w:rPr>
-        <w:t xml:space="preserve">      B11[] &lt;-  B10[] * (1 - k) + U * A * W[,10] * E[SYNT[]-1960+10] * P[10]</w:t>
-      </w:r>
-      <w:r>
-        <w:br/>
-      </w:r>
-      <w:r>
-        <w:rPr>
-          <w:rStyle w:val="StringTok"/>
-        </w:rPr>
-        <w:t xml:space="preserve">      B12[] &lt;-  B11[] * (1 - k) + U * A * W[,11] * E[SYNT[]-1960+11] * P[11]</w:t>
-      </w:r>
-      <w:r>
-        <w:br/>
-      </w:r>
-      <w:r>
-        <w:rPr>
-          <w:rStyle w:val="StringTok"/>
-        </w:rPr>
-        <w:t xml:space="preserve">      B13[] &lt;-  B12[] * (1 - k) + U * A * W[,12] * E[SYNT[]-1960+12] * P[12]</w:t>
-      </w:r>
-      <w:r>
-        <w:br/>
-      </w:r>
-      <w:r>
-        <w:rPr>
-          <w:rStyle w:val="StringTok"/>
-        </w:rPr>
-        <w:t xml:space="preserve">      B14[] &lt;-  B13[] * (1 - k) + U * A * W[,13] * E[SYNT[]-1960+13] * P[13]</w:t>
-      </w:r>
-      <w:r>
-        <w:br/>
-      </w:r>
-      <w:r>
-        <w:rPr>
-          <w:rStyle w:val="StringTok"/>
-        </w:rPr>
-        <w:t xml:space="preserve">      B15[] &lt;-  B14[] * (1 - k) + U * A * W[,14] * E[SYNT[]-1960+14] * P[14]</w:t>
-      </w:r>
-      <w:r>
-        <w:br/>
-      </w:r>
-      <w:r>
-        <w:rPr>
-          <w:rStyle w:val="StringTok"/>
-        </w:rPr>
-        <w:t xml:space="preserve">      B16[] &lt;-  B15[] * (1 - k) + U * A * W[,15] * E[SYNT[]-1960+15] * P[15]</w:t>
-      </w:r>
-      <w:r>
-        <w:br/>
-      </w:r>
-      <w:r>
-        <w:rPr>
-          <w:rStyle w:val="StringTok"/>
-        </w:rPr>
-        <w:t xml:space="preserve">      B17[] &lt;-  B16[] * (1 - k) + U * A * W[,16] * E[SYNT[]-1960+16] * P[16]</w:t>
-      </w:r>
-      <w:r>
-        <w:br/>
-      </w:r>
-      <w:r>
-        <w:rPr>
-          <w:rStyle w:val="StringTok"/>
-        </w:rPr>
-        <w:t xml:space="preserve">      B18[] &lt;-  B17[] * (1 - k) + U * A * W[,17] * E[SYNT[]-1960+17] * P[17]</w:t>
-      </w:r>
-      <w:r>
-        <w:br/>
-      </w:r>
-      <w:r>
-        <w:rPr>
-          <w:rStyle w:val="StringTok"/>
-        </w:rPr>
-        <w:t xml:space="preserve">      B19[] &lt;-  B18[] * (1 - k) + U * A * W[,18] * E[SYNT[]-1960+18] * P[18]</w:t>
-      </w:r>
-      <w:r>
-        <w:br/>
-      </w:r>
-      <w:r>
-        <w:rPr>
-          <w:rStyle w:val="StringTok"/>
-        </w:rPr>
-        <w:t xml:space="preserve">      B20[] &lt;-  B19[] * (1 - k) + U * A * W[,19] * E[SYNT[]-1960+19] * P[19]</w:t>
-      </w:r>
-      <w:r>
-        <w:br/>
-      </w:r>
-      <w:r>
-        <w:rPr>
-          <w:rStyle w:val="StringTok"/>
-        </w:rPr>
-        <w:t xml:space="preserve">      B21[] &lt;-  B20[] * (1 - k) + U * A * W[,20] * E[SYNT[]-1960+20] * P[20]</w:t>
-      </w:r>
-      <w:r>
-        <w:br/>
-      </w:r>
-      <w:r>
-        <w:rPr>
-          <w:rStyle w:val="StringTok"/>
-        </w:rPr>
-        <w:t xml:space="preserve">      B22[] &lt;-  B21[] * (1 - k) + U * A * W[,21] * E[SYNT[]-1960+21] * P[21]</w:t>
-      </w:r>
-      <w:r>
-        <w:br/>
-      </w:r>
-      <w:r>
-        <w:rPr>
-          <w:rStyle w:val="StringTok"/>
-        </w:rPr>
-        <w:t xml:space="preserve">      B23[] &lt;-  B22[] * (1 - k) + U * A * W[,22] * E[SYNT[]-1960+22] * P[22]</w:t>
-      </w:r>
-      <w:r>
-        <w:br/>
-      </w:r>
-      <w:r>
-        <w:rPr>
-          <w:rStyle w:val="StringTok"/>
-        </w:rPr>
-        <w:t xml:space="preserve">      B24[] &lt;-  B23[] * (1 - k) + U * A * W[,23] * E[SYNT[]-1960+23] * P[23]</w:t>
-      </w:r>
-      <w:r>
-        <w:br/>
-      </w:r>
-      <w:r>
-        <w:rPr>
-          <w:rStyle w:val="StringTok"/>
-        </w:rPr>
-        <w:t xml:space="preserve">      B25[] &lt;-  B24[] * (1 - k) + U * A * W[,24] * E[SYNT[]-1960+24] * P[24]</w:t>
-      </w:r>
-      <w:r>
-        <w:br/>
-      </w:r>
-      <w:r>
-        <w:rPr>
-          <w:rStyle w:val="StringTok"/>
-        </w:rPr>
-        <w:t xml:space="preserve">      B26[] &lt;-  B25[] * (1 - k) + U * A * W[,25] * E[SYNT[]-1960+25] * P[25]</w:t>
-      </w:r>
-      <w:r>
-        <w:br/>
-      </w:r>
-      <w:r>
-        <w:rPr>
-          <w:rStyle w:val="StringTok"/>
-        </w:rPr>
-        <w:t xml:space="preserve">      B27[] &lt;-  B26[] * (1 - k) + U * A * W[,26] * E[SYNT[]-1960+26] * P[26]</w:t>
-      </w:r>
-      <w:r>
-        <w:br/>
-      </w:r>
-      <w:r>
-        <w:rPr>
-          <w:rStyle w:val="StringTok"/>
-        </w:rPr>
-        <w:t xml:space="preserve">      B28[] &lt;-  B27[] * (1 - k) + U * A * W[,27] * E[SYNT[]-1960+27] * P[27]</w:t>
-      </w:r>
-      <w:r>
-        <w:br/>
-      </w:r>
-      <w:r>
-        <w:rPr>
-          <w:rStyle w:val="StringTok"/>
-        </w:rPr>
-        <w:t xml:space="preserve">      B29[] &lt;-  B28[] * (1 - k) + U * A * W[,28] * E[SYNT[]-1960+28] * P[28]</w:t>
-      </w:r>
-      <w:r>
-        <w:br/>
-      </w:r>
-      <w:r>
-        <w:rPr>
-          <w:rStyle w:val="StringTok"/>
-        </w:rPr>
-        <w:t xml:space="preserve">      B30[] &lt;-  B29[] * (1 - k) + U * A * W[,29] * E[SYNT[]-1960+29] * P[29]</w:t>
-      </w:r>
-      <w:r>
-        <w:br/>
-      </w:r>
-      <w:r>
-        <w:rPr>
-          <w:rStyle w:val="StringTok"/>
-        </w:rPr>
-        <w:t xml:space="preserve">      B31[] &lt;-  B30[] * (1 - k) + U * A * W[,30] * E[SYNT[]-1960+30] * P[30]</w:t>
-      </w:r>
-      <w:r>
-        <w:br/>
-      </w:r>
-      <w:r>
-        <w:rPr>
-          <w:rStyle w:val="StringTok"/>
-        </w:rPr>
-        <w:t xml:space="preserve">      B32[] &lt;-  B31[] * (1 - k) + U * A * W[,31] * E[SYNT[]-1960+31] * P[31]</w:t>
-      </w:r>
-      <w:r>
-        <w:br/>
-      </w:r>
-      <w:r>
-        <w:rPr>
-          <w:rStyle w:val="StringTok"/>
-        </w:rPr>
-        <w:t xml:space="preserve">      B33[] &lt;-  B32[] * (1 - k) + U * A * W[,32] * E[SYNT[]-1960+32] * P[32]</w:t>
-      </w:r>
-      <w:r>
-        <w:br/>
-      </w:r>
-      <w:r>
-        <w:rPr>
-          <w:rStyle w:val="StringTok"/>
-        </w:rPr>
-        <w:t xml:space="preserve">      B34[] &lt;-  B33[] * (1 - k) + U * A * W[,33] * E[SYNT[]-1960+33] * P[33]</w:t>
-      </w:r>
-      <w:r>
-        <w:br/>
-      </w:r>
-      <w:r>
-        <w:rPr>
-          <w:rStyle w:val="StringTok"/>
-        </w:rPr>
-        <w:t xml:space="preserve">      B35[] &lt;-  B34[] * (1 - k) + U * A * W[,34] * E[SYNT[]-1960+34] * P[34]</w:t>
-      </w:r>
-      <w:r>
-        <w:br/>
-      </w:r>
-      <w:r>
-        <w:rPr>
-          <w:rStyle w:val="StringTok"/>
-        </w:rPr>
-        <w:t xml:space="preserve">      B36[] &lt;-  B35[] * (1 - k) + U * A * W[,35] * E[SYNT[]-1960+35] * P[35]</w:t>
-      </w:r>
-      <w:r>
-        <w:br/>
-      </w:r>
-      <w:r>
-        <w:rPr>
-          <w:rStyle w:val="StringTok"/>
-        </w:rPr>
-        <w:t xml:space="preserve">      B37[] &lt;-  B36[] * (1 - k) + U * A * W[,36] * E[SYNT[]-1960+36] * P[36]</w:t>
-      </w:r>
-      <w:r>
-        <w:br/>
-      </w:r>
-      <w:r>
-        <w:rPr>
-          <w:rStyle w:val="StringTok"/>
-        </w:rPr>
-        <w:t xml:space="preserve">      B38[] &lt;-  B37[] * (1 - k) + U * A * W[,37] * E[SYNT[]-1960+37] * P[37]</w:t>
-      </w:r>
-      <w:r>
-        <w:br/>
-      </w:r>
-      <w:r>
-        <w:rPr>
-          <w:rStyle w:val="StringTok"/>
-        </w:rPr>
-        <w:t xml:space="preserve">      B39[] &lt;-  B38[] * (1 - k) + U * A * W[,38] * E[SYNT[]-1960+38] * P[38]</w:t>
-      </w:r>
-      <w:r>
-        <w:br/>
-      </w:r>
-      <w:r>
-        <w:rPr>
-          <w:rStyle w:val="StringTok"/>
-        </w:rPr>
-        <w:t xml:space="preserve">      B40[] &lt;-  B39[] * (1 - k) + U * A * W[,39] * E[SYNT[]-1960+39] * P[39]</w:t>
-      </w:r>
-      <w:r>
-        <w:br/>
-      </w:r>
-      <w:r>
-        <w:rPr>
-          <w:rStyle w:val="StringTok"/>
-        </w:rPr>
-        <w:t xml:space="preserve">      B41[] &lt;-  B40[] * (1 - k) + U * A * W[,40] * E[SYNT[]-1960+40] * P[40]</w:t>
+        <w:t xml:space="preserve">      B2[] &lt;-  B1[] * (1 - k) + U * A * W[,1] * (E[SYNT[]-1960+1] + Efish[]) * P[1]</w:t>
+      </w:r>
+      <w:r>
+        <w:br/>
+      </w:r>
+      <w:r>
+        <w:rPr>
+          <w:rStyle w:val="StringTok"/>
+        </w:rPr>
+        <w:t xml:space="preserve">      B3[] &lt;-  B2[] * (1 - k) + U * A * W[,2] * (E[SYNT[]-1960+2] + Efish[]) * P[2]</w:t>
+      </w:r>
+      <w:r>
+        <w:br/>
+      </w:r>
+      <w:r>
+        <w:rPr>
+          <w:rStyle w:val="StringTok"/>
+        </w:rPr>
+        <w:t xml:space="preserve">      B4[] &lt;-  B3[] * (1 - k) + U * A * W[,3] * (E[SYNT[]-1960+3] + Efish[]) * P[3]</w:t>
+      </w:r>
+      <w:r>
+        <w:br/>
+      </w:r>
+      <w:r>
+        <w:rPr>
+          <w:rStyle w:val="StringTok"/>
+        </w:rPr>
+        <w:t xml:space="preserve">      B5[] &lt;-  B4[] * (1 - k) + U * A * W[,4] * (E[SYNT[]-1960+4] + Efish[]) * P[4]</w:t>
+      </w:r>
+      <w:r>
+        <w:br/>
+      </w:r>
+      <w:r>
+        <w:rPr>
+          <w:rStyle w:val="StringTok"/>
+        </w:rPr>
+        <w:t xml:space="preserve">      B6[] &lt;-  B5[] * (1 - k) + U * A * W[,5] * (E[SYNT[]-1960+5] + Efish[]) * P[5]</w:t>
+      </w:r>
+      <w:r>
+        <w:br/>
+      </w:r>
+      <w:r>
+        <w:rPr>
+          <w:rStyle w:val="StringTok"/>
+        </w:rPr>
+        <w:t xml:space="preserve">      B7[] &lt;-  B6[] * (1 - k) + U * A * W[,6] * (E[SYNT[]-1960+6] + Efish[]) * P[6]</w:t>
+      </w:r>
+      <w:r>
+        <w:br/>
+      </w:r>
+      <w:r>
+        <w:rPr>
+          <w:rStyle w:val="StringTok"/>
+        </w:rPr>
+        <w:t xml:space="preserve">      B8[] &lt;-  B7[] * (1 - k) + U * A * W[,7] * (E[SYNT[]-1960+7] + Efish[]) * P[7]</w:t>
+      </w:r>
+      <w:r>
+        <w:br/>
+      </w:r>
+      <w:r>
+        <w:rPr>
+          <w:rStyle w:val="StringTok"/>
+        </w:rPr>
+        <w:t xml:space="preserve">      B9[] &lt;-  B8[] * (1 - k) + U * A * W[,8] * (E[SYNT[]-1960+8] + Efish[]) * P[8]</w:t>
+      </w:r>
+      <w:r>
+        <w:br/>
+      </w:r>
+      <w:r>
+        <w:rPr>
+          <w:rStyle w:val="StringTok"/>
+        </w:rPr>
+        <w:t xml:space="preserve">      B10[] &lt;-  B9[] * (1 - k) + U * A * W[,9] * (E[SYNT[]-1960+9] + Efish[]) * P[9]</w:t>
+      </w:r>
+      <w:r>
+        <w:br/>
+      </w:r>
+      <w:r>
+        <w:rPr>
+          <w:rStyle w:val="StringTok"/>
+        </w:rPr>
+        <w:t xml:space="preserve">      B11[] &lt;-  B10[] * (1 - k) + U * A * W[,10] * (E[SYNT[]-1960+10] + Efish[]) * P[10]</w:t>
+      </w:r>
+      <w:r>
+        <w:br/>
+      </w:r>
+      <w:r>
+        <w:rPr>
+          <w:rStyle w:val="StringTok"/>
+        </w:rPr>
+        <w:t xml:space="preserve">      B12[] &lt;-  B11[] * (1 - k) + U * A * W[,11] * (E[SYNT[]-1960+11] + Efish[]) * P[11]</w:t>
+      </w:r>
+      <w:r>
+        <w:br/>
+      </w:r>
+      <w:r>
+        <w:rPr>
+          <w:rStyle w:val="StringTok"/>
+        </w:rPr>
+        <w:t xml:space="preserve">      B13[] &lt;-  B12[] * (1 - k) + U * A * W[,12] * (E[SYNT[]-1960+12] + Efish[]) * P[12]</w:t>
+      </w:r>
+      <w:r>
+        <w:br/>
+      </w:r>
+      <w:r>
+        <w:rPr>
+          <w:rStyle w:val="StringTok"/>
+        </w:rPr>
+        <w:t xml:space="preserve">      B14[] &lt;-  B13[] * (1 - k) + U * A * W[,13] * (E[SYNT[]-1960+13] + Efish[]) * P[13]</w:t>
+      </w:r>
+      <w:r>
+        <w:br/>
+      </w:r>
+      <w:r>
+        <w:rPr>
+          <w:rStyle w:val="StringTok"/>
+        </w:rPr>
+        <w:t xml:space="preserve">      B15[] &lt;-  B14[] * (1 - k) + U * A * W[,14] * (E[SYNT[]-1960+14] + Efish[]) * P[14]</w:t>
+      </w:r>
+      <w:r>
+        <w:br/>
+      </w:r>
+      <w:r>
+        <w:rPr>
+          <w:rStyle w:val="StringTok"/>
+        </w:rPr>
+        <w:t xml:space="preserve">      B16[] &lt;-  B15[] * (1 - k) + U * A * W[,15] * (E[SYNT[]-1960+15] + Efish[]) * P[15]</w:t>
+      </w:r>
+      <w:r>
+        <w:br/>
+      </w:r>
+      <w:r>
+        <w:rPr>
+          <w:rStyle w:val="StringTok"/>
+        </w:rPr>
+        <w:t xml:space="preserve">      B17[] &lt;-  B16[] * (1 - k) + U * A * W[,16] * (E[SYNT[]-1960+16] + Efish[]) * P[16]</w:t>
+      </w:r>
+      <w:r>
+        <w:br/>
+      </w:r>
+      <w:r>
+        <w:rPr>
+          <w:rStyle w:val="StringTok"/>
+        </w:rPr>
+        <w:t xml:space="preserve">      B18[] &lt;-  B17[] * (1 - k) + U * A * W[,17] * (E[SYNT[]-1960+17] + Efish[]) * P[17]</w:t>
+      </w:r>
+      <w:r>
+        <w:br/>
+      </w:r>
+      <w:r>
+        <w:rPr>
+          <w:rStyle w:val="StringTok"/>
+        </w:rPr>
+        <w:t xml:space="preserve">      B19[] &lt;-  B18[] * (1 - k) + U * A * W[,18] * (E[SYNT[]-1960+18] + Efish[]) * P[18]</w:t>
+      </w:r>
+      <w:r>
+        <w:br/>
+      </w:r>
+      <w:r>
+        <w:rPr>
+          <w:rStyle w:val="StringTok"/>
+        </w:rPr>
+        <w:t xml:space="preserve">      B20[] &lt;-  B19[] * (1 - k) + U * A * W[,19] * (E[SYNT[]-1960+19] + Efish[]) * P[19]</w:t>
+      </w:r>
+      <w:r>
+        <w:br/>
+      </w:r>
+      <w:r>
+        <w:rPr>
+          <w:rStyle w:val="StringTok"/>
+        </w:rPr>
+        <w:t xml:space="preserve">      B21[] &lt;-  B20[] * (1 - k) + U * A * W[,20] * (E[SYNT[]-1960+20] + Efish[]) * P[20]</w:t>
+      </w:r>
+      <w:r>
+        <w:br/>
+      </w:r>
+      <w:r>
+        <w:rPr>
+          <w:rStyle w:val="StringTok"/>
+        </w:rPr>
+        <w:t xml:space="preserve">      B22[] &lt;-  B21[] * (1 - k) + U * A * W[,21] * (E[SYNT[]-1960+21] + Efish[]) * P[21]</w:t>
+      </w:r>
+      <w:r>
+        <w:br/>
+      </w:r>
+      <w:r>
+        <w:rPr>
+          <w:rStyle w:val="StringTok"/>
+        </w:rPr>
+        <w:t xml:space="preserve">      B23[] &lt;-  B22[] * (1 - k) + U * A * W[,22] * (E[SYNT[]-1960+22] + Efish[]) * P[22]</w:t>
+      </w:r>
+      <w:r>
+        <w:br/>
+      </w:r>
+      <w:r>
+        <w:rPr>
+          <w:rStyle w:val="StringTok"/>
+        </w:rPr>
+        <w:t xml:space="preserve">      B24[] &lt;-  B23[] * (1 - k) + U * A * W[,23] * (E[SYNT[]-1960+23] + Efish[]) * P[23]</w:t>
+      </w:r>
+      <w:r>
+        <w:br/>
+      </w:r>
+      <w:r>
+        <w:rPr>
+          <w:rStyle w:val="StringTok"/>
+        </w:rPr>
+        <w:t xml:space="preserve">      B25[] &lt;-  B24[] * (1 - k) + U * A * W[,24] * (E[SYNT[]-1960+24] + Efish[]) * P[24]</w:t>
+      </w:r>
+      <w:r>
+        <w:br/>
+      </w:r>
+      <w:r>
+        <w:rPr>
+          <w:rStyle w:val="StringTok"/>
+        </w:rPr>
+        <w:t xml:space="preserve">      B26[] &lt;-  B25[] * (1 - k) + U * A * W[,25] * (E[SYNT[]-1960+25] + Efish[]) * P[25]</w:t>
+      </w:r>
+      <w:r>
+        <w:br/>
+      </w:r>
+      <w:r>
+        <w:rPr>
+          <w:rStyle w:val="StringTok"/>
+        </w:rPr>
+        <w:t xml:space="preserve">      B27[] &lt;-  B26[] * (1 - k) + U * A * W[,26] * (E[SYNT[]-1960+26] + Efish[]) * P[26]</w:t>
+      </w:r>
+      <w:r>
+        <w:br/>
+      </w:r>
+      <w:r>
+        <w:rPr>
+          <w:rStyle w:val="StringTok"/>
+        </w:rPr>
+        <w:t xml:space="preserve">      B28[] &lt;-  B27[] * (1 - k) + U * A * W[,27] * (E[SYNT[]-1960+27] + Efish[]) * P[27]</w:t>
+      </w:r>
+      <w:r>
+        <w:br/>
+      </w:r>
+      <w:r>
+        <w:rPr>
+          <w:rStyle w:val="StringTok"/>
+        </w:rPr>
+        <w:t xml:space="preserve">      B29[] &lt;-  B28[] * (1 - k) + U * A * W[,28] * (E[SYNT[]-1960+28] + Efish[]) * P[28]</w:t>
+      </w:r>
+      <w:r>
+        <w:br/>
+      </w:r>
+      <w:r>
+        <w:rPr>
+          <w:rStyle w:val="StringTok"/>
+        </w:rPr>
+        <w:t xml:space="preserve">      B30[] &lt;-  B29[] * (1 - k) + U * A * W[,29] * (E[SYNT[]-1960+29] + Efish[]) * P[29]</w:t>
+      </w:r>
+      <w:r>
+        <w:br/>
+      </w:r>
+      <w:r>
+        <w:rPr>
+          <w:rStyle w:val="StringTok"/>
+        </w:rPr>
+        <w:t xml:space="preserve">      B31[] &lt;-  B30[] * (1 - k) + U * A * W[,30] * (E[SYNT[]-1960+30] + Efish[]) * P[30]</w:t>
+      </w:r>
+      <w:r>
+        <w:br/>
+      </w:r>
+      <w:r>
+        <w:rPr>
+          <w:rStyle w:val="StringTok"/>
+        </w:rPr>
+        <w:t xml:space="preserve">      B32[] &lt;-  B31[] * (1 - k) + U * A * W[,31] * (E[SYNT[]-1960+31] + Efish[]) * P[31]</w:t>
+      </w:r>
+      <w:r>
+        <w:br/>
+      </w:r>
+      <w:r>
+        <w:rPr>
+          <w:rStyle w:val="StringTok"/>
+        </w:rPr>
+        <w:t xml:space="preserve">      B33[] &lt;-  B32[] * (1 - k) + U * A * W[,32] * (E[SYNT[]-1960+32] + Efish[]) * P[32]</w:t>
+      </w:r>
+      <w:r>
+        <w:br/>
+      </w:r>
+      <w:r>
+        <w:rPr>
+          <w:rStyle w:val="StringTok"/>
+        </w:rPr>
+        <w:t xml:space="preserve">      B34[] &lt;-  B33[] * (1 - k) + U * A * W[,33] * (E[SYNT[]-1960+33] + Efish[]) * P[33]</w:t>
+      </w:r>
+      <w:r>
+        <w:br/>
+      </w:r>
+      <w:r>
+        <w:rPr>
+          <w:rStyle w:val="StringTok"/>
+        </w:rPr>
+        <w:t xml:space="preserve">      B35[] &lt;-  B34[] * (1 - k) + U * A * W[,34] * (E[SYNT[]-1960+34] + Efish[]) * P[34]</w:t>
+      </w:r>
+      <w:r>
+        <w:br/>
+      </w:r>
+      <w:r>
+        <w:rPr>
+          <w:rStyle w:val="StringTok"/>
+        </w:rPr>
+        <w:t xml:space="preserve">      B36[] &lt;-  B35[] * (1 - k) + U * A * W[,35] * (E[SYNT[]-1960+35] + Efish[]) * P[35]</w:t>
+      </w:r>
+      <w:r>
+        <w:br/>
+      </w:r>
+      <w:r>
+        <w:rPr>
+          <w:rStyle w:val="StringTok"/>
+        </w:rPr>
+        <w:t xml:space="preserve">      B37[] &lt;-  B36[] * (1 - k) + U * A * W[,36] * (E[SYNT[]-1960+36] + Efish[]) * P[36]</w:t>
+      </w:r>
+      <w:r>
+        <w:br/>
+      </w:r>
+      <w:r>
+        <w:rPr>
+          <w:rStyle w:val="StringTok"/>
+        </w:rPr>
+        <w:t xml:space="preserve">      B38[] &lt;-  B37[] * (1 - k) + U * A * W[,37] * (E[SYNT[]-1960+37] + Efish[]) * P[37]</w:t>
+      </w:r>
+      <w:r>
+        <w:br/>
+      </w:r>
+      <w:r>
+        <w:rPr>
+          <w:rStyle w:val="StringTok"/>
+        </w:rPr>
+        <w:t xml:space="preserve">      B39[] &lt;-  B38[] * (1 - k) + U * A * W[,38] * (E[SYNT[]-1960+38] + Efish[]) * P[38]</w:t>
+      </w:r>
+      <w:r>
+        <w:br/>
+      </w:r>
+      <w:r>
+        <w:rPr>
+          <w:rStyle w:val="StringTok"/>
+        </w:rPr>
+        <w:t xml:space="preserve">      B40[] &lt;-  B39[] * (1 - k) + U * A * W[,39] * (E[SYNT[]-1960+39] + Efish[]) * P[39]</w:t>
+      </w:r>
+      <w:r>
+        <w:br/>
+      </w:r>
+      <w:r>
+        <w:rPr>
+          <w:rStyle w:val="StringTok"/>
+        </w:rPr>
+        <w:t xml:space="preserve">      B41[] &lt;-  B40[] * (1 - k) + U * A * W[,40] * (E[SYNT[]-1960+40] + Efish[]) * P[40]</w:t>
       </w:r>
       <w:r>
         <w:br/>
@@ -10481,6 +10296,27 @@
           <w:rStyle w:val="NormalTok"/>
         </w:rPr>
         <w:t xml:space="preserve"> conc,</w:t>
+      </w:r>
+      <w:r>
+        <w:br/>
+      </w:r>
+      <w:r>
+        <w:rPr>
+          <w:rStyle w:val="NormalTok"/>
+        </w:rPr>
+        <w:t xml:space="preserve">      </w:t>
+      </w:r>
+      <w:r>
+        <w:rPr>
+          <w:rStyle w:val="DataTypeTok"/>
+        </w:rPr>
+        <w:t xml:space="preserve">fish =</w:t>
+      </w:r>
+      <w:r>
+        <w:rPr>
+          <w:rStyle w:val="NormalTok"/>
+        </w:rPr>
+        <w:t xml:space="preserve"> fish,</w:t>
       </w:r>
       <w:r>
         <w:br/>
@@ -10659,7 +10495,7 @@
         <w:rPr>
           <w:rStyle w:val="VerbatimChar"/>
         </w:rPr>
-        <w:t xml:space="preserve">##    Observed stochastic nodes: 1130</w:t>
+        <w:t xml:space="preserve">##    Observed stochastic nodes: 746</w:t>
       </w:r>
       <w:r>
         <w:br/>
@@ -10668,7 +10504,7 @@
         <w:rPr>
           <w:rStyle w:val="VerbatimChar"/>
         </w:rPr>
-        <w:t xml:space="preserve">##    Unobserved stochastic nodes: 1134</w:t>
+        <w:t xml:space="preserve">##    Unobserved stochastic nodes: 750</w:t>
       </w:r>
       <w:r>
         <w:br/>
@@ -10677,7 +10513,7 @@
         <w:rPr>
           <w:rStyle w:val="VerbatimChar"/>
         </w:rPr>
-        <w:t xml:space="preserve">##    Total graph size: 51680</w:t>
+        <w:t xml:space="preserve">##    Total graph size: 34815</w:t>
       </w:r>
       <w:r>
         <w:br/>
@@ -10808,6 +10644,18 @@
         <w:rPr>
           <w:rStyle w:val="NormalTok"/>
         </w:rPr>
+        <w:t xml:space="preserve">,</w:t>
+      </w:r>
+      <w:r>
+        <w:rPr>
+          <w:rStyle w:val="StringTok"/>
+        </w:rPr>
+        <w:t xml:space="preserve">"bfish"</w:t>
+      </w:r>
+      <w:r>
+        <w:rPr>
+          <w:rStyle w:val="NormalTok"/>
+        </w:rPr>
         <w:t xml:space="preserve">), </w:t>
       </w:r>
       <w:r>
@@ -11016,6 +10864,18 @@
           <w:rStyle w:val="StringTok"/>
         </w:rPr>
         <w:t xml:space="preserve">"pred"</w:t>
+      </w:r>
+      <w:r>
+        <w:rPr>
+          <w:rStyle w:val="NormalTok"/>
+        </w:rPr>
+        <w:t xml:space="preserve">,</w:t>
+      </w:r>
+      <w:r>
+        <w:rPr>
+          <w:rStyle w:val="StringTok"/>
+        </w:rPr>
+        <w:t xml:space="preserve">"bfish"</w:t>
       </w:r>
       <w:r>
         <w:rPr>
@@ -11245,7 +11105,7 @@
       <w:pPr>
         <w:pStyle w:val="Compact"/>
         <w:numPr>
-          <w:numId w:val="1009"/>
+          <w:numId w:val="1010"/>
           <w:ilvl w:val="0"/>
         </w:numPr>
       </w:pPr>
@@ -11257,7 +11117,7 @@
       <w:pPr>
         <w:pStyle w:val="Compact"/>
         <w:numPr>
-          <w:numId w:val="1009"/>
+          <w:numId w:val="1010"/>
           <w:ilvl w:val="0"/>
         </w:numPr>
       </w:pPr>
@@ -11269,7 +11129,7 @@
       <w:pPr>
         <w:pStyle w:val="Compact"/>
         <w:numPr>
-          <w:numId w:val="1009"/>
+          <w:numId w:val="1010"/>
           <w:ilvl w:val="0"/>
         </w:numPr>
       </w:pPr>
@@ -11281,7 +11141,7 @@
       <w:pPr>
         <w:pStyle w:val="Compact"/>
         <w:numPr>
-          <w:numId w:val="1009"/>
+          <w:numId w:val="1010"/>
           <w:ilvl w:val="0"/>
         </w:numPr>
       </w:pPr>
@@ -11293,7 +11153,7 @@
       <w:pPr>
         <w:pStyle w:val="Compact"/>
         <w:numPr>
-          <w:numId w:val="1009"/>
+          <w:numId w:val="1010"/>
           <w:ilvl w:val="0"/>
         </w:numPr>
       </w:pPr>
@@ -11305,7 +11165,7 @@
       <w:pPr>
         <w:pStyle w:val="Compact"/>
         <w:numPr>
-          <w:numId w:val="1009"/>
+          <w:numId w:val="1010"/>
           <w:ilvl w:val="0"/>
         </w:numPr>
       </w:pPr>
@@ -12653,9 +12513,45 @@
       </w:r>
       <w:r>
         <w:rPr>
-          <w:rStyle w:val="NormalTok"/>
-        </w:rPr>
-        <w:t xml:space="preserve">mean), </w:t>
+          <w:rStyle w:val="ControlFlowTok"/>
+        </w:rPr>
+        <w:t xml:space="preserve">function</w:t>
+      </w:r>
+      <w:r>
+        <w:rPr>
+          <w:rStyle w:val="NormalTok"/>
+        </w:rPr>
+        <w:t xml:space="preserve">(x) </w:t>
+      </w:r>
+      <w:r>
+        <w:rPr>
+          <w:rStyle w:val="KeywordTok"/>
+        </w:rPr>
+        <w:t xml:space="preserve">mean</w:t>
+      </w:r>
+      <w:r>
+        <w:rPr>
+          <w:rStyle w:val="NormalTok"/>
+        </w:rPr>
+        <w:t xml:space="preserve">(x, </w:t>
+      </w:r>
+      <w:r>
+        <w:rPr>
+          <w:rStyle w:val="DataTypeTok"/>
+        </w:rPr>
+        <w:t xml:space="preserve">na.rm=</w:t>
+      </w:r>
+      <w:r>
+        <w:rPr>
+          <w:rStyle w:val="OtherTok"/>
+        </w:rPr>
+        <w:t xml:space="preserve">TRUE</w:t>
+      </w:r>
+      <w:r>
+        <w:rPr>
+          <w:rStyle w:val="NormalTok"/>
+        </w:rPr>
+        <w:t xml:space="preserve">)), </w:t>
       </w:r>
       <w:r>
         <w:br/>
@@ -13330,9 +13226,45 @@
       </w:r>
       <w:r>
         <w:rPr>
-          <w:rStyle w:val="NormalTok"/>
-        </w:rPr>
-        <w:t xml:space="preserve">mean), </w:t>
+          <w:rStyle w:val="ControlFlowTok"/>
+        </w:rPr>
+        <w:t xml:space="preserve">function</w:t>
+      </w:r>
+      <w:r>
+        <w:rPr>
+          <w:rStyle w:val="NormalTok"/>
+        </w:rPr>
+        <w:t xml:space="preserve">(x) </w:t>
+      </w:r>
+      <w:r>
+        <w:rPr>
+          <w:rStyle w:val="KeywordTok"/>
+        </w:rPr>
+        <w:t xml:space="preserve">mean</w:t>
+      </w:r>
+      <w:r>
+        <w:rPr>
+          <w:rStyle w:val="NormalTok"/>
+        </w:rPr>
+        <w:t xml:space="preserve">(x, </w:t>
+      </w:r>
+      <w:r>
+        <w:rPr>
+          <w:rStyle w:val="DataTypeTok"/>
+        </w:rPr>
+        <w:t xml:space="preserve">na.rm=</w:t>
+      </w:r>
+      <w:r>
+        <w:rPr>
+          <w:rStyle w:val="OtherTok"/>
+        </w:rPr>
+        <w:t xml:space="preserve">TRUE</w:t>
+      </w:r>
+      <w:r>
+        <w:rPr>
+          <w:rStyle w:val="NormalTok"/>
+        </w:rPr>
+        <w:t xml:space="preserve">)), </w:t>
       </w:r>
       <w:r>
         <w:br/>
@@ -13522,9 +13454,45 @@
       </w:r>
       <w:r>
         <w:rPr>
-          <w:rStyle w:val="NormalTok"/>
-        </w:rPr>
-        <w:t xml:space="preserve">mean),</w:t>
+          <w:rStyle w:val="ControlFlowTok"/>
+        </w:rPr>
+        <w:t xml:space="preserve">function</w:t>
+      </w:r>
+      <w:r>
+        <w:rPr>
+          <w:rStyle w:val="NormalTok"/>
+        </w:rPr>
+        <w:t xml:space="preserve">(x) </w:t>
+      </w:r>
+      <w:r>
+        <w:rPr>
+          <w:rStyle w:val="KeywordTok"/>
+        </w:rPr>
+        <w:t xml:space="preserve">mean</w:t>
+      </w:r>
+      <w:r>
+        <w:rPr>
+          <w:rStyle w:val="NormalTok"/>
+        </w:rPr>
+        <w:t xml:space="preserve">(x, </w:t>
+      </w:r>
+      <w:r>
+        <w:rPr>
+          <w:rStyle w:val="DataTypeTok"/>
+        </w:rPr>
+        <w:t xml:space="preserve">na.rm=</w:t>
+      </w:r>
+      <w:r>
+        <w:rPr>
+          <w:rStyle w:val="OtherTok"/>
+        </w:rPr>
+        <w:t xml:space="preserve">TRUE</w:t>
+      </w:r>
+      <w:r>
+        <w:rPr>
+          <w:rStyle w:val="NormalTok"/>
+        </w:rPr>
+        <w:t xml:space="preserve">)),</w:t>
       </w:r>
       <w:r>
         <w:br/>
@@ -13678,17 +13646,6 @@
           <w:rStyle w:val="NormalTok"/>
         </w:rPr>
         <w:t xml:space="preserve">)</w:t>
-      </w:r>
-    </w:p>
-    <w:p>
-      <w:pPr>
-        <w:pStyle w:val="SourceCode"/>
-      </w:pPr>
-      <w:r>
-        <w:rPr>
-          <w:rStyle w:val="VerbatimChar"/>
-        </w:rPr>
-        <w:t xml:space="preserve">## Warning: Removed 6 rows containing missing values (geom_point).</w:t>
       </w:r>
     </w:p>
     <w:p>
@@ -15216,6 +15173,36 @@
     </w:lvlOverride>
   </w:num>
   <w:num w:numId="1009">
+    <w:abstractNumId w:val="99411"/>
+    <w:lvlOverride w:ilvl="0">
+      <w:startOverride w:val="1"/>
+    </w:lvlOverride>
+    <w:lvlOverride w:ilvl="1">
+      <w:startOverride w:val="1"/>
+    </w:lvlOverride>
+    <w:lvlOverride w:ilvl="2">
+      <w:startOverride w:val="1"/>
+    </w:lvlOverride>
+    <w:lvlOverride w:ilvl="3">
+      <w:startOverride w:val="1"/>
+    </w:lvlOverride>
+    <w:lvlOverride w:ilvl="4">
+      <w:startOverride w:val="1"/>
+    </w:lvlOverride>
+    <w:lvlOverride w:ilvl="5">
+      <w:startOverride w:val="1"/>
+    </w:lvlOverride>
+    <w:lvlOverride w:ilvl="6">
+      <w:startOverride w:val="1"/>
+    </w:lvlOverride>
+    <w:lvlOverride w:ilvl="7">
+      <w:startOverride w:val="1"/>
+    </w:lvlOverride>
+    <w:lvlOverride w:ilvl="8">
+      <w:startOverride w:val="1"/>
+    </w:lvlOverride>
+  </w:num>
+  <w:num w:numId="1010">
     <w:abstractNumId w:val="991"/>
   </w:num>
 </w:numbering>

</xml_diff>